<commit_message>
Added note about strings and bytes
</commit_message>
<xml_diff>
--- a/GR38 Migration Process Notes.docx
+++ b/GR38 Migration Process Notes.docx
@@ -1,28 +1,34 @@
 
 <file path=word/document.xml><?xml version="1.0" encoding="utf-8"?>
-<w:document xmlns:wpc="http://schemas.microsoft.com/office/word/2010/wordprocessingCanvas" xmlns:cx="http://schemas.microsoft.com/office/drawing/2014/chartex" xmlns:cx1="http://schemas.microsoft.com/office/drawing/2015/9/8/chartex" xmlns:cx2="http://schemas.microsoft.com/office/drawing/2015/10/21/chartex" xmlns:cx3="http://schemas.microsoft.com/office/drawing/2016/5/9/chartex" xmlns:cx4="http://schemas.microsoft.com/office/drawing/2016/5/10/chartex" xmlns:cx5="http://schemas.microsoft.com/office/drawing/2016/5/11/chartex" xmlns:cx6="http://schemas.microsoft.com/office/drawing/2016/5/12/chartex" xmlns:cx7="http://schemas.microsoft.com/office/drawing/2016/5/13/chartex" xmlns:cx8="http://schemas.microsoft.com/office/drawing/2016/5/14/chartex" xmlns:mc="http://schemas.openxmlformats.org/markup-compatibility/2006" xmlns:aink="http://schemas.microsoft.com/office/drawing/2016/ink" xmlns:am3d="http://schemas.microsoft.com/office/drawing/2017/model3d" xmlns:o="urn:schemas-microsoft-com:office:office" xmlns:r="http://schemas.openxmlformats.org/officeDocument/2006/relationships" xmlns:m="http://schemas.openxmlformats.org/officeDocument/2006/math" xmlns:v="urn:schemas-microsoft-com:vml" xmlns:wp14="http://schemas.microsoft.com/office/word/2010/wordprocessingDrawing" xmlns:wp="http://schemas.openxmlformats.org/drawingml/2006/wordprocessingDrawing" xmlns:w10="urn:schemas-microsoft-com:office:word" xmlns:w="http://schemas.openxmlformats.org/wordprocessingml/2006/main" xmlns:w14="http://schemas.microsoft.com/office/word/2010/wordml" xmlns:w15="http://schemas.microsoft.com/office/word/2012/wordml" xmlns:w16cid="http://schemas.microsoft.com/office/word/2016/wordml/cid" xmlns:w16se="http://schemas.microsoft.com/office/word/2015/wordml/symex" xmlns:wpg="http://schemas.microsoft.com/office/word/2010/wordprocessingGroup" xmlns:wpi="http://schemas.microsoft.com/office/word/2010/wordprocessingInk" xmlns:wne="http://schemas.microsoft.com/office/word/2006/wordml" xmlns:wps="http://schemas.microsoft.com/office/word/2010/wordprocessingShape" mc:Ignorable="w14 w15 w16se w16cid wp14">
+<w:document xmlns:o="urn:schemas-microsoft-com:office:office" xmlns:r="http://schemas.openxmlformats.org/officeDocument/2006/relationships" xmlns:v="urn:schemas-microsoft-com:vml" xmlns:w="http://schemas.openxmlformats.org/wordprocessingml/2006/main" xmlns:w10="urn:schemas-microsoft-com:office:word" xmlns:wp="http://schemas.openxmlformats.org/drawingml/2006/wordprocessingDrawing" xmlns:wps="http://schemas.microsoft.com/office/word/2010/wordprocessingShape" xmlns:wpg="http://schemas.microsoft.com/office/word/2010/wordprocessingGroup" xmlns:mc="http://schemas.openxmlformats.org/markup-compatibility/2006" xmlns:wp14="http://schemas.microsoft.com/office/word/2010/wordprocessingDrawing" xmlns:w14="http://schemas.microsoft.com/office/word/2010/wordml" mc:Ignorable="w14 wp14">
   <w:body>
     <w:p>
       <w:pPr>
-        <w:spacing w:after="0" w:line="240" w:lineRule="auto"/>
+        <w:pStyle w:val="Normal"/>
+        <w:numPr>
+          <w:ilvl w:val="0"/>
+          <w:numId w:val="0"/>
+        </w:numPr>
+        <w:spacing w:lineRule="auto" w:line="240" w:before="0" w:after="0"/>
         <w:outlineLvl w:val="0"/>
         <w:rPr>
-          <w:rFonts w:ascii="Calibri" w:eastAsia="Times New Roman" w:hAnsi="Calibri" w:cs="Calibri"/>
+          <w:rFonts w:ascii="Calibri" w:hAnsi="Calibri" w:eastAsia="Times New Roman" w:cs="Calibri"/>
+          <w:b/>
           <w:b/>
           <w:bCs/>
           <w:color w:val="1E4E79"/>
-          <w:kern w:val="36"/>
+          <w:kern w:val="2"/>
           <w:sz w:val="32"/>
           <w:szCs w:val="32"/>
         </w:rPr>
       </w:pPr>
       <w:r>
         <w:rPr>
-          <w:rFonts w:ascii="Calibri" w:eastAsia="Times New Roman" w:hAnsi="Calibri" w:cs="Calibri"/>
+          <w:rFonts w:eastAsia="Times New Roman" w:cs="Calibri"/>
           <w:b/>
           <w:bCs/>
           <w:color w:val="1E4E79"/>
-          <w:kern w:val="36"/>
+          <w:kern w:val="2"/>
           <w:sz w:val="32"/>
           <w:szCs w:val="32"/>
         </w:rPr>
@@ -31,707 +37,788 @@
     </w:p>
     <w:p>
       <w:pPr>
-        <w:spacing w:after="0" w:line="240" w:lineRule="auto"/>
-        <w:rPr>
-          <w:rFonts w:ascii="Calibri" w:eastAsia="Times New Roman" w:hAnsi="Calibri" w:cs="Calibri"/>
-        </w:rPr>
-      </w:pPr>
-      <w:r>
-        <w:rPr>
-          <w:rFonts w:ascii="Calibri" w:eastAsia="Times New Roman" w:hAnsi="Calibri" w:cs="Calibri"/>
+        <w:pStyle w:val="Normal"/>
+        <w:spacing w:lineRule="auto" w:line="240" w:before="0" w:after="0"/>
+        <w:rPr/>
+      </w:pPr>
+      <w:r>
+        <w:rPr>
+          <w:rFonts w:eastAsia="Times New Roman" w:cs="Calibri"/>
         </w:rPr>
         <w:t xml:space="preserve">Porting guide: </w:t>
       </w:r>
-      <w:hyperlink r:id="rId5" w:anchor="API_Changes" w:history="1">
-        <w:r>
-          <w:rPr>
-            <w:rFonts w:ascii="Calibri" w:eastAsia="Times New Roman" w:hAnsi="Calibri" w:cs="Calibri"/>
-            <w:color w:val="0000FF"/>
-            <w:u w:val="single"/>
-          </w:rPr>
-          <w:t>https://wiki.gnuradio.org/index.php/GNU_Radio_3.8_OOT_Module_Porting_Guide#API_Changes</w:t>
-        </w:r>
-      </w:hyperlink>
-    </w:p>
-    <w:p>
-      <w:pPr>
-        <w:spacing w:after="0" w:line="240" w:lineRule="auto"/>
-        <w:rPr>
-          <w:rFonts w:ascii="Calibri" w:eastAsia="Times New Roman" w:hAnsi="Calibri" w:cs="Calibri"/>
-        </w:rPr>
-      </w:pPr>
-      <w:r>
-        <w:rPr>
-          <w:rFonts w:ascii="Calibri" w:eastAsia="Times New Roman" w:hAnsi="Calibri" w:cs="Calibri"/>
+      <w:r>
+        <w:fldChar w:fldCharType="begin"/>
+      </w:r>
+      <w:r>
+        <w:rPr>
+          <w:rStyle w:val="ListLabel1"/>
+          <w:u w:val="single"/>
+          <w:rFonts w:eastAsia="Times New Roman" w:cs="Calibri"/>
+        </w:rPr>
+        <w:instrText> HYPERLINK "https://wiki.gnuradio.org/index.php/GNU_Radio_3.8_OOT_Module_Porting_Guide" \l "API_Changes"</w:instrText>
+      </w:r>
+      <w:r>
+        <w:rPr>
+          <w:rStyle w:val="ListLabel1"/>
+          <w:u w:val="single"/>
+          <w:rFonts w:eastAsia="Times New Roman" w:cs="Calibri"/>
+        </w:rPr>
+        <w:fldChar w:fldCharType="separate"/>
+      </w:r>
+      <w:r>
+        <w:rPr>
+          <w:rStyle w:val="ListLabel1"/>
+          <w:rFonts w:eastAsia="Times New Roman" w:cs="Calibri"/>
+          <w:color w:val="0000FF"/>
+          <w:u w:val="single"/>
+        </w:rPr>
+        <w:t>https://wiki.gnuradio.org/index.php/GNU_Radio_3.8_OOT_Module_Porting_Guide#API_Changes</w:t>
+      </w:r>
+      <w:r>
+        <w:rPr>
+          <w:rStyle w:val="ListLabel1"/>
+          <w:u w:val="single"/>
+          <w:rFonts w:eastAsia="Times New Roman" w:cs="Calibri"/>
+        </w:rPr>
+        <w:fldChar w:fldCharType="end"/>
+      </w:r>
+    </w:p>
+    <w:p>
+      <w:pPr>
+        <w:pStyle w:val="Normal"/>
+        <w:spacing w:lineRule="auto" w:line="240" w:before="0" w:after="0"/>
+        <w:rPr>
+          <w:rFonts w:ascii="Calibri" w:hAnsi="Calibri" w:eastAsia="Times New Roman" w:cs="Calibri"/>
+        </w:rPr>
+      </w:pPr>
+      <w:r>
+        <w:rPr>
+          <w:rFonts w:eastAsia="Times New Roman" w:cs="Calibri"/>
         </w:rPr>
         <w:t> </w:t>
       </w:r>
     </w:p>
     <w:p>
       <w:pPr>
-        <w:spacing w:after="0" w:line="240" w:lineRule="auto"/>
-        <w:rPr>
-          <w:rFonts w:ascii="Calibri" w:eastAsia="Times New Roman" w:hAnsi="Calibri" w:cs="Calibri"/>
-        </w:rPr>
-      </w:pPr>
-      <w:r>
-        <w:rPr>
-          <w:rFonts w:ascii="Calibri" w:eastAsia="Times New Roman" w:hAnsi="Calibri" w:cs="Calibri"/>
+        <w:pStyle w:val="Normal"/>
+        <w:spacing w:lineRule="auto" w:line="240" w:before="0" w:after="0"/>
+        <w:rPr>
+          <w:rFonts w:ascii="Calibri" w:hAnsi="Calibri" w:eastAsia="Times New Roman" w:cs="Calibri"/>
+        </w:rPr>
+      </w:pPr>
+      <w:r>
+        <w:rPr>
+          <w:rFonts w:eastAsia="Times New Roman" w:cs="Calibri"/>
         </w:rPr>
         <w:t>* Most of the problems encountered appear to be related to makefile updates rather than code itself, such as missing library bindings.  So this process seems to work well:</w:t>
       </w:r>
     </w:p>
     <w:p>
       <w:pPr>
-        <w:spacing w:after="0" w:line="240" w:lineRule="auto"/>
-        <w:rPr>
-          <w:rFonts w:ascii="Calibri" w:eastAsia="Times New Roman" w:hAnsi="Calibri" w:cs="Calibri"/>
-        </w:rPr>
-      </w:pPr>
-      <w:r>
-        <w:rPr>
-          <w:rFonts w:ascii="Calibri" w:eastAsia="Times New Roman" w:hAnsi="Calibri" w:cs="Calibri"/>
+        <w:pStyle w:val="Normal"/>
+        <w:spacing w:lineRule="auto" w:line="240" w:before="0" w:after="0"/>
+        <w:rPr>
+          <w:rFonts w:ascii="Calibri" w:hAnsi="Calibri" w:eastAsia="Times New Roman" w:cs="Calibri"/>
+        </w:rPr>
+      </w:pPr>
+      <w:r>
+        <w:rPr>
+          <w:rFonts w:eastAsia="Times New Roman" w:cs="Calibri"/>
         </w:rPr>
         <w:t> </w:t>
       </w:r>
     </w:p>
     <w:p>
       <w:pPr>
+        <w:pStyle w:val="Normal"/>
         <w:numPr>
           <w:ilvl w:val="0"/>
           <w:numId w:val="1"/>
         </w:numPr>
-        <w:spacing w:after="0" w:line="240" w:lineRule="auto"/>
-        <w:ind w:left="540"/>
-        <w:textAlignment w:val="center"/>
-        <w:rPr>
-          <w:rFonts w:ascii="Calibri" w:eastAsia="Times New Roman" w:hAnsi="Calibri" w:cs="Calibri"/>
-        </w:rPr>
-      </w:pPr>
-      <w:r>
-        <w:rPr>
-          <w:rFonts w:ascii="Calibri" w:eastAsia="Times New Roman" w:hAnsi="Calibri" w:cs="Calibri"/>
+        <w:spacing w:lineRule="auto" w:line="240" w:before="0" w:after="0"/>
+        <w:ind w:left="540" w:hanging="360"/>
+        <w:textAlignment w:val="center"/>
+        <w:rPr>
+          <w:rFonts w:ascii="Calibri" w:hAnsi="Calibri" w:eastAsia="Times New Roman" w:cs="Calibri"/>
+        </w:rPr>
+      </w:pPr>
+      <w:r>
+        <w:rPr>
+          <w:rFonts w:eastAsia="Times New Roman" w:cs="Calibri"/>
         </w:rPr>
         <w:t>Prep</w:t>
       </w:r>
     </w:p>
     <w:p>
       <w:pPr>
+        <w:pStyle w:val="Normal"/>
         <w:numPr>
           <w:ilvl w:val="1"/>
           <w:numId w:val="2"/>
         </w:numPr>
-        <w:spacing w:after="0" w:line="240" w:lineRule="auto"/>
-        <w:ind w:left="1080"/>
-        <w:textAlignment w:val="center"/>
-        <w:rPr>
-          <w:rFonts w:ascii="Calibri" w:eastAsia="Times New Roman" w:hAnsi="Calibri" w:cs="Calibri"/>
-        </w:rPr>
-      </w:pPr>
-      <w:r>
-        <w:rPr>
-          <w:rFonts w:ascii="Calibri" w:eastAsia="Times New Roman" w:hAnsi="Calibri" w:cs="Calibri"/>
+        <w:spacing w:lineRule="auto" w:line="240" w:before="0" w:after="0"/>
+        <w:ind w:left="1080" w:hanging="360"/>
+        <w:textAlignment w:val="center"/>
+        <w:rPr>
+          <w:rFonts w:ascii="Calibri" w:hAnsi="Calibri" w:eastAsia="Times New Roman" w:cs="Calibri"/>
+        </w:rPr>
+      </w:pPr>
+      <w:r>
+        <w:rPr>
+          <w:rFonts w:eastAsia="Times New Roman" w:cs="Calibri"/>
         </w:rPr>
         <w:t>Copy your current working 3.7 module somewhere "safe" (aka make a backup)</w:t>
       </w:r>
     </w:p>
     <w:p>
       <w:pPr>
+        <w:pStyle w:val="Normal"/>
         <w:numPr>
           <w:ilvl w:val="1"/>
           <w:numId w:val="2"/>
         </w:numPr>
-        <w:spacing w:after="0" w:line="240" w:lineRule="auto"/>
-        <w:ind w:left="1080"/>
-        <w:textAlignment w:val="center"/>
-        <w:rPr>
-          <w:rFonts w:ascii="Calibri" w:eastAsia="Times New Roman" w:hAnsi="Calibri" w:cs="Calibri"/>
-        </w:rPr>
-      </w:pPr>
-      <w:r>
-        <w:rPr>
-          <w:rFonts w:ascii="Calibri" w:eastAsia="Times New Roman" w:hAnsi="Calibri" w:cs="Calibri"/>
+        <w:spacing w:lineRule="auto" w:line="240" w:before="0" w:after="0"/>
+        <w:ind w:left="1080" w:hanging="360"/>
+        <w:textAlignment w:val="center"/>
+        <w:rPr>
+          <w:rFonts w:ascii="Calibri" w:hAnsi="Calibri" w:eastAsia="Times New Roman" w:cs="Calibri"/>
+        </w:rPr>
+      </w:pPr>
+      <w:r>
+        <w:rPr>
+          <w:rFonts w:eastAsia="Times New Roman" w:cs="Calibri"/>
         </w:rPr>
         <w:t>Copy the current OOT to an OOT37 directory</w:t>
       </w:r>
     </w:p>
     <w:p>
       <w:pPr>
+        <w:pStyle w:val="Normal"/>
         <w:numPr>
           <w:ilvl w:val="1"/>
           <w:numId w:val="2"/>
         </w:numPr>
-        <w:spacing w:after="0" w:line="240" w:lineRule="auto"/>
-        <w:ind w:left="1080"/>
-        <w:textAlignment w:val="center"/>
-        <w:rPr>
-          <w:rFonts w:ascii="Calibri" w:eastAsia="Times New Roman" w:hAnsi="Calibri" w:cs="Calibri"/>
-        </w:rPr>
-      </w:pPr>
-      <w:r>
-        <w:rPr>
-          <w:rFonts w:ascii="Calibri" w:eastAsia="Times New Roman" w:hAnsi="Calibri" w:cs="Calibri"/>
+        <w:spacing w:lineRule="auto" w:line="240" w:before="0" w:after="0"/>
+        <w:ind w:left="1080" w:hanging="360"/>
+        <w:textAlignment w:val="center"/>
+        <w:rPr>
+          <w:rFonts w:ascii="Calibri" w:hAnsi="Calibri" w:eastAsia="Times New Roman" w:cs="Calibri"/>
+        </w:rPr>
+      </w:pPr>
+      <w:r>
+        <w:rPr>
+          <w:rFonts w:eastAsia="Times New Roman" w:cs="Calibri"/>
         </w:rPr>
         <w:t>From the new OOT37 directory, run "gr_modtool update --complete" to migrate the grc/xml files over to YML</w:t>
       </w:r>
     </w:p>
     <w:p>
       <w:pPr>
+        <w:pStyle w:val="Normal"/>
         <w:numPr>
           <w:ilvl w:val="0"/>
           <w:numId w:val="2"/>
         </w:numPr>
-        <w:spacing w:after="0" w:line="240" w:lineRule="auto"/>
-        <w:ind w:left="540"/>
-        <w:textAlignment w:val="center"/>
-        <w:rPr>
-          <w:rFonts w:ascii="Calibri" w:eastAsia="Times New Roman" w:hAnsi="Calibri" w:cs="Calibri"/>
-        </w:rPr>
-      </w:pPr>
-      <w:r>
-        <w:rPr>
-          <w:rFonts w:ascii="Calibri" w:eastAsia="Times New Roman" w:hAnsi="Calibri" w:cs="Calibri"/>
+        <w:spacing w:lineRule="auto" w:line="240" w:before="0" w:after="0"/>
+        <w:ind w:left="540" w:hanging="360"/>
+        <w:textAlignment w:val="center"/>
+        <w:rPr>
+          <w:rFonts w:ascii="Calibri" w:hAnsi="Calibri" w:eastAsia="Times New Roman" w:cs="Calibri"/>
+        </w:rPr>
+      </w:pPr>
+      <w:r>
+        <w:rPr>
+          <w:rFonts w:eastAsia="Times New Roman" w:cs="Calibri"/>
         </w:rPr>
         <w:t>Creating the new structure and copyng the files that can be directly copied</w:t>
       </w:r>
     </w:p>
     <w:p>
       <w:pPr>
+        <w:pStyle w:val="Normal"/>
         <w:numPr>
           <w:ilvl w:val="1"/>
           <w:numId w:val="3"/>
         </w:numPr>
-        <w:spacing w:after="0" w:line="240" w:lineRule="auto"/>
-        <w:ind w:left="1080"/>
-        <w:textAlignment w:val="center"/>
-        <w:rPr>
-          <w:rFonts w:ascii="Calibri" w:eastAsia="Times New Roman" w:hAnsi="Calibri" w:cs="Calibri"/>
-        </w:rPr>
-      </w:pPr>
-      <w:r>
-        <w:rPr>
-          <w:rFonts w:ascii="Calibri" w:eastAsia="Times New Roman" w:hAnsi="Calibri" w:cs="Calibri"/>
+        <w:spacing w:lineRule="auto" w:line="240" w:before="0" w:after="0"/>
+        <w:ind w:left="1080" w:hanging="360"/>
+        <w:textAlignment w:val="center"/>
+        <w:rPr>
+          <w:rFonts w:ascii="Calibri" w:hAnsi="Calibri" w:eastAsia="Times New Roman" w:cs="Calibri"/>
+        </w:rPr>
+      </w:pPr>
+      <w:r>
+        <w:rPr>
+          <w:rFonts w:eastAsia="Times New Roman" w:cs="Calibri"/>
         </w:rPr>
         <w:t>gr_modtool newmod &lt;oot name&gt;</w:t>
       </w:r>
     </w:p>
     <w:p>
       <w:pPr>
+        <w:pStyle w:val="Normal"/>
         <w:numPr>
           <w:ilvl w:val="1"/>
           <w:numId w:val="3"/>
         </w:numPr>
-        <w:spacing w:after="0" w:line="240" w:lineRule="auto"/>
-        <w:ind w:left="1080"/>
-        <w:textAlignment w:val="center"/>
-        <w:rPr>
-          <w:rFonts w:ascii="Calibri" w:eastAsia="Times New Roman" w:hAnsi="Calibri" w:cs="Calibri"/>
-        </w:rPr>
-      </w:pPr>
-      <w:r>
-        <w:rPr>
-          <w:rFonts w:ascii="Calibri" w:eastAsia="Times New Roman" w:hAnsi="Calibri" w:cs="Calibri"/>
+        <w:spacing w:lineRule="auto" w:line="240" w:before="0" w:after="0"/>
+        <w:ind w:left="1080" w:hanging="360"/>
+        <w:textAlignment w:val="center"/>
+        <w:rPr>
+          <w:rFonts w:ascii="Calibri" w:hAnsi="Calibri" w:eastAsia="Times New Roman" w:cs="Calibri"/>
+        </w:rPr>
+      </w:pPr>
+      <w:r>
+        <w:rPr>
+          <w:rFonts w:eastAsia="Times New Roman" w:cs="Calibri"/>
         </w:rPr>
         <w:t>cp &lt;oot37&gt;/include/&lt;module&gt;/* &lt;oot&gt;/include/&lt;module&gt;/</w:t>
       </w:r>
     </w:p>
     <w:p>
       <w:pPr>
+        <w:pStyle w:val="Normal"/>
         <w:numPr>
           <w:ilvl w:val="1"/>
           <w:numId w:val="3"/>
         </w:numPr>
-        <w:spacing w:after="0" w:line="240" w:lineRule="auto"/>
-        <w:ind w:left="1080"/>
-        <w:textAlignment w:val="center"/>
-        <w:rPr>
-          <w:rFonts w:ascii="Calibri" w:eastAsia="Times New Roman" w:hAnsi="Calibri" w:cs="Calibri"/>
-        </w:rPr>
-      </w:pPr>
-      <w:r>
-        <w:rPr>
-          <w:rFonts w:ascii="Calibri" w:eastAsia="Times New Roman" w:hAnsi="Calibri" w:cs="Calibri"/>
+        <w:spacing w:lineRule="auto" w:line="240" w:before="0" w:after="0"/>
+        <w:ind w:left="1080" w:hanging="360"/>
+        <w:textAlignment w:val="center"/>
+        <w:rPr>
+          <w:rFonts w:ascii="Calibri" w:hAnsi="Calibri" w:eastAsia="Times New Roman" w:cs="Calibri"/>
+        </w:rPr>
+      </w:pPr>
+      <w:r>
+        <w:rPr>
+          <w:rFonts w:eastAsia="Times New Roman" w:cs="Calibri"/>
         </w:rPr>
         <w:t>cp &lt;oot37&gt;/grc/* &lt;oot&gt;/grc</w:t>
       </w:r>
     </w:p>
     <w:p>
       <w:pPr>
+        <w:pStyle w:val="Normal"/>
         <w:numPr>
           <w:ilvl w:val="1"/>
           <w:numId w:val="3"/>
         </w:numPr>
-        <w:spacing w:after="0" w:line="240" w:lineRule="auto"/>
-        <w:ind w:left="1080"/>
-        <w:textAlignment w:val="center"/>
-        <w:rPr>
-          <w:rFonts w:ascii="Calibri" w:eastAsia="Times New Roman" w:hAnsi="Calibri" w:cs="Calibri"/>
-        </w:rPr>
-      </w:pPr>
-      <w:r>
-        <w:rPr>
-          <w:rFonts w:ascii="Calibri" w:eastAsia="Times New Roman" w:hAnsi="Calibri" w:cs="Calibri"/>
+        <w:spacing w:lineRule="auto" w:line="240" w:before="0" w:after="0"/>
+        <w:ind w:left="1080" w:hanging="360"/>
+        <w:textAlignment w:val="center"/>
+        <w:rPr>
+          <w:rFonts w:ascii="Calibri" w:hAnsi="Calibri" w:eastAsia="Times New Roman" w:cs="Calibri"/>
+        </w:rPr>
+      </w:pPr>
+      <w:r>
+        <w:rPr>
+          <w:rFonts w:eastAsia="Times New Roman" w:cs="Calibri"/>
         </w:rPr>
         <w:t>cp &lt;oot37&gt;/lib/*.c* &lt;oot&gt;/lib/</w:t>
       </w:r>
     </w:p>
     <w:p>
       <w:pPr>
+        <w:pStyle w:val="Normal"/>
         <w:numPr>
           <w:ilvl w:val="1"/>
           <w:numId w:val="3"/>
         </w:numPr>
-        <w:spacing w:after="0" w:line="240" w:lineRule="auto"/>
-        <w:ind w:left="1080"/>
-        <w:textAlignment w:val="center"/>
-        <w:rPr>
-          <w:rFonts w:ascii="Calibri" w:eastAsia="Times New Roman" w:hAnsi="Calibri" w:cs="Calibri"/>
-        </w:rPr>
-      </w:pPr>
-      <w:r>
-        <w:rPr>
-          <w:rFonts w:ascii="Calibri" w:eastAsia="Times New Roman" w:hAnsi="Calibri" w:cs="Calibri"/>
+        <w:spacing w:lineRule="auto" w:line="240" w:before="0" w:after="0"/>
+        <w:ind w:left="1080" w:hanging="360"/>
+        <w:textAlignment w:val="center"/>
+        <w:rPr>
+          <w:rFonts w:ascii="Calibri" w:hAnsi="Calibri" w:eastAsia="Times New Roman" w:cs="Calibri"/>
+        </w:rPr>
+      </w:pPr>
+      <w:r>
+        <w:rPr>
+          <w:rFonts w:eastAsia="Times New Roman" w:cs="Calibri"/>
         </w:rPr>
         <w:t>Cp &lt;oot37&gt;/lib/*.h &lt;oot&gt;/lib/</w:t>
       </w:r>
     </w:p>
     <w:p>
       <w:pPr>
+        <w:pStyle w:val="Normal"/>
         <w:numPr>
           <w:ilvl w:val="1"/>
           <w:numId w:val="3"/>
         </w:numPr>
-        <w:spacing w:after="0" w:line="240" w:lineRule="auto"/>
-        <w:ind w:left="1080"/>
-        <w:textAlignment w:val="center"/>
-        <w:rPr>
-          <w:rFonts w:ascii="Calibri" w:eastAsia="Times New Roman" w:hAnsi="Calibri" w:cs="Calibri"/>
-        </w:rPr>
-      </w:pPr>
-      <w:r>
-        <w:rPr>
-          <w:rFonts w:ascii="Calibri" w:eastAsia="Times New Roman" w:hAnsi="Calibri" w:cs="Calibri"/>
+        <w:spacing w:lineRule="auto" w:line="240" w:before="0" w:after="0"/>
+        <w:ind w:left="1080" w:hanging="360"/>
+        <w:textAlignment w:val="center"/>
+        <w:rPr>
+          <w:rFonts w:ascii="Calibri" w:hAnsi="Calibri" w:eastAsia="Times New Roman" w:cs="Calibri"/>
+        </w:rPr>
+      </w:pPr>
+      <w:r>
+        <w:rPr>
+          <w:rFonts w:eastAsia="Times New Roman" w:cs="Calibri"/>
         </w:rPr>
         <w:t>cp &lt;oot37&gt;/swig/&lt;oot&gt;_swig.i &lt;oot&gt;/swig</w:t>
       </w:r>
     </w:p>
     <w:p>
       <w:pPr>
+        <w:pStyle w:val="Normal"/>
         <w:numPr>
           <w:ilvl w:val="1"/>
           <w:numId w:val="3"/>
         </w:numPr>
-        <w:spacing w:after="0" w:line="240" w:lineRule="auto"/>
-        <w:ind w:left="1080"/>
-        <w:textAlignment w:val="center"/>
-        <w:rPr>
-          <w:rFonts w:ascii="Calibri" w:eastAsia="Times New Roman" w:hAnsi="Calibri" w:cs="Calibri"/>
-        </w:rPr>
-      </w:pPr>
-      <w:r>
-        <w:rPr>
-          <w:rFonts w:ascii="Calibri" w:eastAsia="Times New Roman" w:hAnsi="Calibri" w:cs="Calibri"/>
+        <w:spacing w:lineRule="auto" w:line="240" w:before="0" w:after="0"/>
+        <w:ind w:left="1080" w:hanging="360"/>
+        <w:textAlignment w:val="center"/>
+        <w:rPr>
+          <w:rFonts w:ascii="Calibri" w:hAnsi="Calibri" w:eastAsia="Times New Roman" w:cs="Calibri"/>
+        </w:rPr>
+      </w:pPr>
+      <w:r>
+        <w:rPr>
+          <w:rFonts w:eastAsia="Times New Roman" w:cs="Calibri"/>
         </w:rPr>
         <w:t>cp &lt;oot37&gt;/README.MD  to your new &lt;oot&gt;</w:t>
       </w:r>
     </w:p>
     <w:p>
       <w:pPr>
+        <w:pStyle w:val="Normal"/>
         <w:numPr>
           <w:ilvl w:val="1"/>
           <w:numId w:val="3"/>
         </w:numPr>
-        <w:spacing w:after="0" w:line="240" w:lineRule="auto"/>
-        <w:ind w:left="1080"/>
-        <w:textAlignment w:val="center"/>
-        <w:rPr>
-          <w:rFonts w:ascii="Calibri" w:eastAsia="Times New Roman" w:hAnsi="Calibri" w:cs="Calibri"/>
-        </w:rPr>
-      </w:pPr>
-      <w:r>
-        <w:rPr>
-          <w:rFonts w:ascii="Calibri" w:eastAsia="Times New Roman" w:hAnsi="Calibri" w:cs="Calibri"/>
+        <w:spacing w:lineRule="auto" w:line="240" w:before="0" w:after="0"/>
+        <w:ind w:left="1080" w:hanging="360"/>
+        <w:textAlignment w:val="center"/>
+        <w:rPr>
+          <w:rFonts w:ascii="Calibri" w:hAnsi="Calibri" w:eastAsia="Times New Roman" w:cs="Calibri"/>
+        </w:rPr>
+      </w:pPr>
+      <w:r>
+        <w:rPr>
+          <w:rFonts w:eastAsia="Times New Roman" w:cs="Calibri"/>
         </w:rPr>
         <w:t>cp &lt;oot37&gt;/LICENSE to your new &lt;oot&gt;</w:t>
       </w:r>
     </w:p>
     <w:p>
       <w:pPr>
+        <w:pStyle w:val="Normal"/>
         <w:numPr>
           <w:ilvl w:val="1"/>
           <w:numId w:val="3"/>
         </w:numPr>
-        <w:spacing w:after="0" w:line="240" w:lineRule="auto"/>
-        <w:ind w:left="1080"/>
-        <w:textAlignment w:val="center"/>
-        <w:rPr>
-          <w:rFonts w:ascii="Calibri" w:eastAsia="Times New Roman" w:hAnsi="Calibri" w:cs="Calibri"/>
-        </w:rPr>
-      </w:pPr>
-      <w:r>
-        <w:rPr>
-          <w:rFonts w:ascii="Calibri" w:eastAsia="Times New Roman" w:hAnsi="Calibri" w:cs="Calibri"/>
+        <w:spacing w:lineRule="auto" w:line="240" w:before="0" w:after="0"/>
+        <w:ind w:left="1080" w:hanging="360"/>
+        <w:textAlignment w:val="center"/>
+        <w:rPr>
+          <w:rFonts w:ascii="Calibri" w:hAnsi="Calibri" w:eastAsia="Times New Roman" w:cs="Calibri"/>
+        </w:rPr>
+      </w:pPr>
+      <w:r>
+        <w:rPr>
+          <w:rFonts w:eastAsia="Times New Roman" w:cs="Calibri"/>
         </w:rPr>
         <w:t>cp &lt;oot37&gt;/examples to &lt;oot&gt;/examples</w:t>
       </w:r>
     </w:p>
     <w:p>
       <w:pPr>
+        <w:pStyle w:val="Normal"/>
         <w:numPr>
           <w:ilvl w:val="1"/>
           <w:numId w:val="3"/>
         </w:numPr>
-        <w:spacing w:after="0" w:line="240" w:lineRule="auto"/>
-        <w:ind w:left="1080"/>
-        <w:textAlignment w:val="center"/>
-        <w:rPr>
-          <w:rFonts w:ascii="Calibri" w:eastAsia="Times New Roman" w:hAnsi="Calibri" w:cs="Calibri"/>
-        </w:rPr>
-      </w:pPr>
-      <w:r>
-        <w:rPr>
-          <w:rFonts w:ascii="Calibri" w:eastAsia="Times New Roman" w:hAnsi="Calibri" w:cs="Calibri"/>
+        <w:spacing w:lineRule="auto" w:line="240" w:before="0" w:after="0"/>
+        <w:ind w:left="1080" w:hanging="360"/>
+        <w:textAlignment w:val="center"/>
+        <w:rPr>
+          <w:rFonts w:ascii="Calibri" w:hAnsi="Calibri" w:eastAsia="Times New Roman" w:cs="Calibri"/>
+        </w:rPr>
+      </w:pPr>
+      <w:r>
+        <w:rPr>
+          <w:rFonts w:eastAsia="Times New Roman" w:cs="Calibri"/>
         </w:rPr>
         <w:t>If you're tied to a git repo, also copy &lt;oot37&gt;/.git to &lt;oot&gt;.  This will preserve your "master" branch tie.  Later you'll create a new branch from your existing &lt;oot37&gt; code, so this will keep your tie to master (if that's what you want).</w:t>
       </w:r>
     </w:p>
     <w:p>
       <w:pPr>
+        <w:pStyle w:val="Normal"/>
         <w:numPr>
           <w:ilvl w:val="1"/>
           <w:numId w:val="3"/>
         </w:numPr>
-        <w:spacing w:after="0" w:line="240" w:lineRule="auto"/>
-        <w:ind w:left="1080"/>
-        <w:textAlignment w:val="center"/>
-        <w:rPr>
-          <w:rFonts w:ascii="Calibri" w:eastAsia="Times New Roman" w:hAnsi="Calibri" w:cs="Calibri"/>
-        </w:rPr>
-      </w:pPr>
-      <w:r>
-        <w:rPr>
-          <w:rFonts w:ascii="Calibri" w:eastAsia="Times New Roman" w:hAnsi="Calibri" w:cs="Calibri"/>
+        <w:spacing w:lineRule="auto" w:line="240" w:before="0" w:after="0"/>
+        <w:ind w:left="1080" w:hanging="360"/>
+        <w:textAlignment w:val="center"/>
+        <w:rPr>
+          <w:rFonts w:ascii="Calibri" w:hAnsi="Calibri" w:eastAsia="Times New Roman" w:cs="Calibri"/>
+        </w:rPr>
+      </w:pPr>
+      <w:r>
+        <w:rPr>
+          <w:rFonts w:eastAsia="Times New Roman" w:cs="Calibri"/>
         </w:rPr>
         <w:t>Anything else unique to this module to address?</w:t>
       </w:r>
     </w:p>
     <w:p>
       <w:pPr>
+        <w:pStyle w:val="Normal"/>
         <w:numPr>
           <w:ilvl w:val="0"/>
           <w:numId w:val="3"/>
         </w:numPr>
-        <w:spacing w:after="0" w:line="240" w:lineRule="auto"/>
-        <w:ind w:left="540"/>
-        <w:textAlignment w:val="center"/>
-        <w:rPr>
-          <w:rFonts w:ascii="Calibri" w:eastAsia="Times New Roman" w:hAnsi="Calibri" w:cs="Calibri"/>
-        </w:rPr>
-      </w:pPr>
-      <w:r>
-        <w:rPr>
-          <w:rFonts w:ascii="Calibri" w:eastAsia="Times New Roman" w:hAnsi="Calibri" w:cs="Calibri"/>
+        <w:spacing w:lineRule="auto" w:line="240" w:before="0" w:after="0"/>
+        <w:ind w:left="540" w:hanging="360"/>
+        <w:textAlignment w:val="center"/>
+        <w:rPr>
+          <w:rFonts w:ascii="Calibri" w:hAnsi="Calibri" w:eastAsia="Times New Roman" w:cs="Calibri"/>
+        </w:rPr>
+      </w:pPr>
+      <w:r>
+        <w:rPr>
+          <w:rFonts w:eastAsia="Times New Roman" w:cs="Calibri"/>
         </w:rPr>
         <w:t>Python Modules</w:t>
       </w:r>
     </w:p>
     <w:p>
       <w:pPr>
+        <w:pStyle w:val="Normal"/>
         <w:numPr>
           <w:ilvl w:val="1"/>
           <w:numId w:val="4"/>
         </w:numPr>
-        <w:spacing w:after="0" w:line="240" w:lineRule="auto"/>
-        <w:ind w:left="1080"/>
-        <w:textAlignment w:val="center"/>
-        <w:rPr>
-          <w:rFonts w:ascii="Calibri" w:eastAsia="Times New Roman" w:hAnsi="Calibri" w:cs="Calibri"/>
-        </w:rPr>
-      </w:pPr>
-      <w:r>
-        <w:rPr>
-          <w:rFonts w:ascii="Calibri" w:eastAsia="Times New Roman" w:hAnsi="Calibri" w:cs="Calibri"/>
+        <w:spacing w:lineRule="auto" w:line="240" w:before="0" w:after="0"/>
+        <w:ind w:left="1080" w:hanging="360"/>
+        <w:textAlignment w:val="center"/>
+        <w:rPr>
+          <w:rFonts w:ascii="Calibri" w:hAnsi="Calibri" w:eastAsia="Times New Roman" w:cs="Calibri"/>
+        </w:rPr>
+      </w:pPr>
+      <w:r>
+        <w:rPr>
+          <w:rFonts w:eastAsia="Times New Roman" w:cs="Calibri"/>
         </w:rPr>
         <w:t>The python directory you have to be a little more careful with.  Copy your .py module files but not the others (__init__.py, etc.)</w:t>
       </w:r>
     </w:p>
     <w:p>
       <w:pPr>
+        <w:pStyle w:val="Normal"/>
         <w:numPr>
           <w:ilvl w:val="1"/>
           <w:numId w:val="4"/>
         </w:numPr>
-        <w:spacing w:after="0" w:line="240" w:lineRule="auto"/>
-        <w:ind w:left="1080"/>
-        <w:textAlignment w:val="center"/>
-        <w:rPr>
-          <w:rFonts w:ascii="Calibri" w:eastAsia="Times New Roman" w:hAnsi="Calibri" w:cs="Calibri"/>
-        </w:rPr>
-      </w:pPr>
-      <w:r>
-        <w:rPr>
-          <w:rFonts w:ascii="Calibri" w:eastAsia="Times New Roman" w:hAnsi="Calibri" w:cs="Calibri"/>
+        <w:spacing w:lineRule="auto" w:line="240" w:before="0" w:after="0"/>
+        <w:ind w:left="1080" w:hanging="360"/>
+        <w:textAlignment w:val="center"/>
+        <w:rPr>
+          <w:rFonts w:ascii="Calibri" w:hAnsi="Calibri" w:eastAsia="Times New Roman" w:cs="Calibri"/>
+        </w:rPr>
+      </w:pPr>
+      <w:r>
+        <w:rPr>
+          <w:rFonts w:eastAsia="Times New Roman" w:cs="Calibri"/>
         </w:rPr>
         <w:t>Edit the new __init__.py and add in the custom module imports using a relative . Reference</w:t>
       </w:r>
     </w:p>
     <w:p>
       <w:pPr>
+        <w:pStyle w:val="Normal"/>
         <w:numPr>
           <w:ilvl w:val="1"/>
           <w:numId w:val="4"/>
         </w:numPr>
-        <w:spacing w:after="0" w:line="240" w:lineRule="auto"/>
-        <w:ind w:left="1080"/>
-        <w:textAlignment w:val="center"/>
-        <w:rPr>
-          <w:rFonts w:ascii="Calibri" w:eastAsia="Times New Roman" w:hAnsi="Calibri" w:cs="Calibri"/>
-        </w:rPr>
-      </w:pPr>
-      <w:r>
-        <w:rPr>
-          <w:rFonts w:ascii="Calibri" w:eastAsia="Times New Roman" w:hAnsi="Calibri" w:cs="Calibri"/>
+        <w:spacing w:lineRule="auto" w:line="240" w:before="0" w:after="0"/>
+        <w:ind w:left="1080" w:hanging="360"/>
+        <w:textAlignment w:val="center"/>
+        <w:rPr/>
+      </w:pPr>
+      <w:r>
+        <w:rPr>
+          <w:rFonts w:eastAsia="Times New Roman" w:cs="Calibri"/>
         </w:rPr>
         <w:t>If you have any python 2.7 print “” statements, convert them over to print() calls.  Python tool 2to3 automates 90% of conversion.</w:t>
       </w:r>
     </w:p>
     <w:p>
       <w:pPr>
+        <w:pStyle w:val="Normal"/>
+        <w:numPr>
+          <w:ilvl w:val="1"/>
+          <w:numId w:val="4"/>
+        </w:numPr>
+        <w:spacing w:lineRule="auto" w:line="240" w:before="0" w:after="0"/>
+        <w:ind w:left="1080" w:hanging="360"/>
+        <w:textAlignment w:val="center"/>
+        <w:rPr/>
+      </w:pPr>
+      <w:r>
+        <w:rPr>
+          <w:rFonts w:eastAsia="Times New Roman" w:cs="Calibri"/>
+        </w:rPr>
+        <w:t>If you are using strings in any way with transmission mechanisms such as sockets, Python3 handles these differently.  You'll need to strval.encode("UTF-8") and strval.decode("UTF-8") where you just used straight strings before to convert them to/from bytes.  This can cause some significant issues if one side of the link is python2 and the other is python3.  For instance, using mprpc's RPCClient from python2 on one side to python3 on the other almost won't work due to the byte format change issue.  With that said, in most cases adding the .encode() and .decodde() will fix the issue.</w:t>
+      </w:r>
+    </w:p>
+    <w:p>
+      <w:pPr>
+        <w:pStyle w:val="Normal"/>
         <w:numPr>
           <w:ilvl w:val="0"/>
           <w:numId w:val="4"/>
         </w:numPr>
-        <w:spacing w:after="0" w:line="240" w:lineRule="auto"/>
-        <w:ind w:left="540"/>
-        <w:textAlignment w:val="center"/>
-        <w:rPr>
-          <w:rFonts w:ascii="Calibri" w:eastAsia="Times New Roman" w:hAnsi="Calibri" w:cs="Calibri"/>
-        </w:rPr>
-      </w:pPr>
-      <w:r>
-        <w:rPr>
-          <w:rFonts w:ascii="Calibri" w:eastAsia="Times New Roman" w:hAnsi="Calibri" w:cs="Calibri"/>
+        <w:spacing w:lineRule="auto" w:line="240" w:before="0" w:after="0"/>
+        <w:ind w:left="540" w:hanging="360"/>
+        <w:textAlignment w:val="center"/>
+        <w:rPr>
+          <w:rFonts w:ascii="Calibri" w:hAnsi="Calibri" w:eastAsia="Times New Roman" w:cs="Calibri"/>
+        </w:rPr>
+      </w:pPr>
+      <w:r>
+        <w:rPr>
+          <w:rFonts w:eastAsia="Times New Roman" w:cs="Calibri"/>
         </w:rPr>
         <w:t>Lib Makefile</w:t>
       </w:r>
     </w:p>
     <w:p>
       <w:pPr>
+        <w:pStyle w:val="Normal"/>
         <w:numPr>
           <w:ilvl w:val="1"/>
           <w:numId w:val="5"/>
         </w:numPr>
-        <w:spacing w:after="0" w:line="240" w:lineRule="auto"/>
-        <w:ind w:left="1080"/>
-        <w:textAlignment w:val="center"/>
-        <w:rPr>
-          <w:rFonts w:ascii="Calibri" w:eastAsia="Times New Roman" w:hAnsi="Calibri" w:cs="Calibri"/>
-        </w:rPr>
-      </w:pPr>
-      <w:r>
-        <w:rPr>
-          <w:rFonts w:ascii="Calibri" w:eastAsia="Times New Roman" w:hAnsi="Calibri" w:cs="Calibri"/>
+        <w:spacing w:lineRule="auto" w:line="240" w:before="0" w:after="0"/>
+        <w:ind w:left="1080" w:hanging="360"/>
+        <w:textAlignment w:val="center"/>
+        <w:rPr>
+          <w:rFonts w:ascii="Calibri" w:hAnsi="Calibri" w:eastAsia="Times New Roman" w:cs="Calibri"/>
+        </w:rPr>
+      </w:pPr>
+      <w:r>
+        <w:rPr>
+          <w:rFonts w:eastAsia="Times New Roman" w:cs="Calibri"/>
         </w:rPr>
         <w:t>Go through lib/CmakeLists.txt  and look for any libraries or find_package calls that are not standard.  Generally this will be around a line that looks like this:</w:t>
       </w:r>
     </w:p>
     <w:p>
       <w:pPr>
+        <w:pStyle w:val="Normal"/>
         <w:numPr>
           <w:ilvl w:val="1"/>
           <w:numId w:val="5"/>
         </w:numPr>
-        <w:spacing w:after="0" w:line="240" w:lineRule="auto"/>
-        <w:ind w:left="1080"/>
-        <w:textAlignment w:val="center"/>
-        <w:rPr>
-          <w:rFonts w:ascii="Calibri" w:eastAsia="Times New Roman" w:hAnsi="Calibri" w:cs="Calibri"/>
-        </w:rPr>
-      </w:pPr>
-      <w:r>
-        <w:rPr>
-          <w:rFonts w:ascii="Calibri" w:eastAsia="Times New Roman" w:hAnsi="Calibri" w:cs="Calibri"/>
+        <w:spacing w:lineRule="auto" w:line="240" w:before="0" w:after="0"/>
+        <w:ind w:left="1080" w:hanging="360"/>
+        <w:textAlignment w:val="center"/>
+        <w:rPr>
+          <w:rFonts w:ascii="Calibri" w:hAnsi="Calibri" w:eastAsia="Times New Roman" w:cs="Calibri"/>
+        </w:rPr>
+      </w:pPr>
+      <w:r>
+        <w:rPr>
+          <w:rFonts w:eastAsia="Times New Roman" w:cs="Calibri"/>
         </w:rPr>
         <w:t>target_link_libraries(gnuradio-grnet gnuradio::gnuradio-runtime &lt;ANY MISSING LIBRARIES/MODULES HERE&gt;)</w:t>
       </w:r>
     </w:p>
     <w:p>
       <w:pPr>
+        <w:pStyle w:val="Normal"/>
         <w:numPr>
           <w:ilvl w:val="1"/>
           <w:numId w:val="5"/>
         </w:numPr>
-        <w:spacing w:after="0" w:line="240" w:lineRule="auto"/>
-        <w:ind w:left="1080"/>
-        <w:textAlignment w:val="center"/>
-        <w:rPr>
-          <w:rFonts w:ascii="Calibri" w:eastAsia="Times New Roman" w:hAnsi="Calibri" w:cs="Calibri"/>
-        </w:rPr>
-      </w:pPr>
-      <w:r>
-        <w:rPr>
-          <w:rFonts w:ascii="Calibri" w:eastAsia="Times New Roman" w:hAnsi="Calibri" w:cs="Calibri"/>
+        <w:spacing w:lineRule="auto" w:line="240" w:before="0" w:after="0"/>
+        <w:ind w:left="1080" w:hanging="360"/>
+        <w:textAlignment w:val="center"/>
+        <w:rPr>
+          <w:rFonts w:ascii="Calibri" w:hAnsi="Calibri" w:eastAsia="Times New Roman" w:cs="Calibri"/>
+        </w:rPr>
+      </w:pPr>
+      <w:r>
+        <w:rPr>
+          <w:rFonts w:eastAsia="Times New Roman" w:cs="Calibri"/>
         </w:rPr>
         <w:t>Add all library .cc files back into the "list(APPEND &lt;modulename&gt;_sources" list</w:t>
       </w:r>
     </w:p>
     <w:p>
       <w:pPr>
+        <w:pStyle w:val="Normal"/>
         <w:numPr>
           <w:ilvl w:val="0"/>
           <w:numId w:val="5"/>
         </w:numPr>
-        <w:spacing w:after="0" w:line="240" w:lineRule="auto"/>
-        <w:ind w:left="540"/>
-        <w:textAlignment w:val="center"/>
-        <w:rPr>
-          <w:rFonts w:ascii="Calibri" w:eastAsia="Times New Roman" w:hAnsi="Calibri" w:cs="Calibri"/>
-        </w:rPr>
-      </w:pPr>
-      <w:r>
-        <w:rPr>
-          <w:rFonts w:ascii="Calibri" w:eastAsia="Times New Roman" w:hAnsi="Calibri" w:cs="Calibri"/>
+        <w:spacing w:lineRule="auto" w:line="240" w:before="0" w:after="0"/>
+        <w:ind w:left="540" w:hanging="360"/>
+        <w:textAlignment w:val="center"/>
+        <w:rPr>
+          <w:rFonts w:ascii="Calibri" w:hAnsi="Calibri" w:eastAsia="Times New Roman" w:cs="Calibri"/>
+        </w:rPr>
+      </w:pPr>
+      <w:r>
+        <w:rPr>
+          <w:rFonts w:eastAsia="Times New Roman" w:cs="Calibri"/>
         </w:rPr>
         <w:t>At this point you can cmake/build/install</w:t>
       </w:r>
     </w:p>
     <w:p>
       <w:pPr>
+        <w:pStyle w:val="Normal"/>
         <w:numPr>
           <w:ilvl w:val="0"/>
           <w:numId w:val="5"/>
         </w:numPr>
-        <w:spacing w:after="0" w:line="240" w:lineRule="auto"/>
-        <w:ind w:left="540"/>
-        <w:textAlignment w:val="center"/>
-        <w:rPr>
-          <w:rFonts w:ascii="Calibri" w:eastAsia="Times New Roman" w:hAnsi="Calibri" w:cs="Calibri"/>
-        </w:rPr>
-      </w:pPr>
-      <w:r>
-        <w:rPr>
-          <w:rFonts w:ascii="Calibri" w:eastAsia="Times New Roman" w:hAnsi="Calibri" w:cs="Calibri"/>
+        <w:spacing w:lineRule="auto" w:line="240" w:before="0" w:after="0"/>
+        <w:ind w:left="540" w:hanging="360"/>
+        <w:textAlignment w:val="center"/>
+        <w:rPr>
+          <w:rFonts w:ascii="Calibri" w:hAnsi="Calibri" w:eastAsia="Times New Roman" w:cs="Calibri"/>
+        </w:rPr>
+      </w:pPr>
+      <w:r>
+        <w:rPr>
+          <w:rFonts w:eastAsia="Times New Roman" w:cs="Calibri"/>
         </w:rPr>
         <w:t>Notes</w:t>
       </w:r>
     </w:p>
     <w:p>
       <w:pPr>
+        <w:pStyle w:val="Normal"/>
         <w:numPr>
           <w:ilvl w:val="1"/>
           <w:numId w:val="6"/>
         </w:numPr>
-        <w:spacing w:after="0" w:line="240" w:lineRule="auto"/>
-        <w:ind w:left="1080"/>
-        <w:textAlignment w:val="center"/>
-        <w:rPr>
-          <w:rFonts w:ascii="Calibri" w:eastAsia="Times New Roman" w:hAnsi="Calibri" w:cs="Calibri"/>
-        </w:rPr>
-      </w:pPr>
-      <w:r>
-        <w:rPr>
-          <w:rFonts w:ascii="Calibri" w:eastAsia="Times New Roman" w:hAnsi="Calibri" w:cs="Calibri"/>
+        <w:spacing w:lineRule="auto" w:line="240" w:before="0" w:after="0"/>
+        <w:ind w:left="1080" w:hanging="360"/>
+        <w:textAlignment w:val="center"/>
+        <w:rPr>
+          <w:rFonts w:ascii="Calibri" w:hAnsi="Calibri" w:eastAsia="Times New Roman" w:cs="Calibri"/>
+        </w:rPr>
+      </w:pPr>
+      <w:r>
+        <w:rPr>
+          <w:rFonts w:eastAsia="Times New Roman" w:cs="Calibri"/>
         </w:rPr>
         <w:t>If when testing in GR, it says module-not-found, the most common cause was a missed linked library in lib/Cmake.  For instance if you were using a gnuradio component that now isn't in your link list.</w:t>
       </w:r>
     </w:p>
     <w:p>
       <w:pPr>
+        <w:pStyle w:val="Normal"/>
         <w:numPr>
           <w:ilvl w:val="1"/>
           <w:numId w:val="6"/>
         </w:numPr>
-        <w:spacing w:after="0" w:line="240" w:lineRule="auto"/>
-        <w:ind w:left="1080"/>
-        <w:textAlignment w:val="center"/>
-        <w:rPr>
-          <w:rFonts w:ascii="Calibri" w:eastAsia="Times New Roman" w:hAnsi="Calibri" w:cs="Calibri"/>
-        </w:rPr>
-      </w:pPr>
-      <w:r>
-        <w:rPr>
-          <w:rFonts w:ascii="Calibri" w:eastAsia="Times New Roman" w:hAnsi="Calibri" w:cs="Calibri"/>
+        <w:spacing w:lineRule="auto" w:line="240" w:before="0" w:after="0"/>
+        <w:ind w:left="1080" w:hanging="360"/>
+        <w:textAlignment w:val="center"/>
+        <w:rPr>
+          <w:rFonts w:ascii="Calibri" w:hAnsi="Calibri" w:eastAsia="Times New Roman" w:cs="Calibri"/>
+        </w:rPr>
+      </w:pPr>
+      <w:r>
+        <w:rPr>
+          <w:rFonts w:eastAsia="Times New Roman" w:cs="Calibri"/>
         </w:rPr>
         <w:t>Make sure in your yml files that parameters have a dtype defined.</w:t>
       </w:r>
     </w:p>
     <w:p>
       <w:pPr>
+        <w:pStyle w:val="Normal"/>
         <w:numPr>
           <w:ilvl w:val="1"/>
           <w:numId w:val="6"/>
         </w:numPr>
-        <w:spacing w:after="0" w:line="240" w:lineRule="auto"/>
-        <w:ind w:left="1080"/>
-        <w:textAlignment w:val="center"/>
-        <w:rPr>
-          <w:rFonts w:ascii="Calibri" w:eastAsia="Times New Roman" w:hAnsi="Calibri" w:cs="Calibri"/>
-        </w:rPr>
-      </w:pPr>
-      <w:r>
-        <w:rPr>
-          <w:rFonts w:ascii="Calibri" w:eastAsia="Times New Roman" w:hAnsi="Calibri" w:cs="Calibri"/>
+        <w:spacing w:lineRule="auto" w:line="240" w:before="0" w:after="0"/>
+        <w:ind w:left="1080" w:hanging="360"/>
+        <w:textAlignment w:val="center"/>
+        <w:rPr>
+          <w:rFonts w:ascii="Calibri" w:hAnsi="Calibri" w:eastAsia="Times New Roman" w:cs="Calibri"/>
+        </w:rPr>
+      </w:pPr>
+      <w:r>
+        <w:rPr>
+          <w:rFonts w:eastAsia="Times New Roman" w:cs="Calibri"/>
         </w:rPr>
         <w:t>Any hide: attributes will no longer take ''.  Change those to none.</w:t>
       </w:r>
     </w:p>
     <w:p>
       <w:pPr>
+        <w:pStyle w:val="Normal"/>
         <w:numPr>
           <w:ilvl w:val="0"/>
           <w:numId w:val="6"/>
         </w:numPr>
-        <w:spacing w:after="0" w:line="240" w:lineRule="auto"/>
-        <w:ind w:left="540"/>
-        <w:textAlignment w:val="center"/>
-        <w:rPr>
-          <w:rFonts w:ascii="Calibri" w:eastAsia="Times New Roman" w:hAnsi="Calibri" w:cs="Calibri"/>
-        </w:rPr>
-      </w:pPr>
-      <w:r>
-        <w:rPr>
-          <w:rFonts w:ascii="Calibri" w:eastAsia="Times New Roman" w:hAnsi="Calibri" w:cs="Calibri"/>
+        <w:spacing w:lineRule="auto" w:line="240" w:before="0" w:after="0"/>
+        <w:ind w:left="540" w:hanging="360"/>
+        <w:textAlignment w:val="center"/>
+        <w:rPr>
+          <w:rFonts w:ascii="Calibri" w:hAnsi="Calibri" w:eastAsia="Times New Roman" w:cs="Calibri"/>
+        </w:rPr>
+      </w:pPr>
+      <w:r>
+        <w:rPr>
+          <w:rFonts w:eastAsia="Times New Roman" w:cs="Calibri"/>
         </w:rPr>
         <w:t>Once all is working, move the new &lt;oot&gt; directory to &lt;oot38&gt; and restore your old &lt;oot&gt; from the backup you first made (not the one you ran the update --complete in)</w:t>
       </w:r>
     </w:p>
     <w:p>
       <w:pPr>
-        <w:spacing w:after="0" w:line="240" w:lineRule="auto"/>
-        <w:ind w:left="540"/>
-        <w:rPr>
-          <w:rFonts w:ascii="Calibri" w:eastAsia="Times New Roman" w:hAnsi="Calibri" w:cs="Calibri"/>
-        </w:rPr>
-      </w:pPr>
-      <w:r>
-        <w:rPr>
-          <w:rFonts w:ascii="Calibri" w:eastAsia="Times New Roman" w:hAnsi="Calibri" w:cs="Calibri"/>
-        </w:rPr>
-        <w:lastRenderedPageBreak/>
+        <w:pStyle w:val="Normal"/>
+        <w:spacing w:lineRule="auto" w:line="240" w:before="0" w:after="0"/>
+        <w:ind w:left="540" w:hanging="0"/>
+        <w:rPr>
+          <w:rFonts w:ascii="Calibri" w:hAnsi="Calibri" w:eastAsia="Times New Roman" w:cs="Calibri"/>
+        </w:rPr>
+      </w:pPr>
+      <w:r>
+        <w:rPr>
+          <w:rFonts w:eastAsia="Times New Roman" w:cs="Calibri"/>
+        </w:rPr>
         <w:t> </w:t>
       </w:r>
     </w:p>
     <w:p>
       <w:pPr>
-        <w:spacing w:after="0" w:line="240" w:lineRule="auto"/>
+        <w:pStyle w:val="Normal"/>
+        <w:numPr>
+          <w:ilvl w:val="0"/>
+          <w:numId w:val="0"/>
+        </w:numPr>
+        <w:spacing w:lineRule="auto" w:line="240" w:before="0" w:after="0"/>
         <w:outlineLvl w:val="0"/>
         <w:rPr>
-          <w:rFonts w:ascii="Calibri" w:eastAsia="Times New Roman" w:hAnsi="Calibri" w:cs="Calibri"/>
+          <w:rFonts w:ascii="Calibri" w:hAnsi="Calibri" w:eastAsia="Times New Roman" w:cs="Calibri"/>
+          <w:b/>
           <w:b/>
           <w:bCs/>
           <w:color w:val="1E4E79"/>
-          <w:kern w:val="36"/>
+          <w:kern w:val="2"/>
           <w:sz w:val="32"/>
           <w:szCs w:val="32"/>
         </w:rPr>
       </w:pPr>
       <w:r>
         <w:rPr>
-          <w:rFonts w:ascii="Calibri" w:eastAsia="Times New Roman" w:hAnsi="Calibri" w:cs="Calibri"/>
+          <w:rFonts w:eastAsia="Times New Roman" w:cs="Calibri"/>
           <w:b/>
           <w:bCs/>
           <w:color w:val="1E4E79"/>
-          <w:kern w:val="36"/>
+          <w:kern w:val="2"/>
           <w:sz w:val="32"/>
           <w:szCs w:val="32"/>
         </w:rPr>
@@ -740,179 +827,199 @@
     </w:p>
     <w:p>
       <w:pPr>
-        <w:spacing w:after="0" w:line="240" w:lineRule="auto"/>
-        <w:rPr>
-          <w:rFonts w:ascii="Calibri" w:eastAsia="Times New Roman" w:hAnsi="Calibri" w:cs="Calibri"/>
-        </w:rPr>
-      </w:pPr>
-      <w:r>
-        <w:rPr>
-          <w:rFonts w:ascii="Calibri" w:eastAsia="Times New Roman" w:hAnsi="Calibri" w:cs="Calibri"/>
+        <w:pStyle w:val="Normal"/>
+        <w:spacing w:lineRule="auto" w:line="240" w:before="0" w:after="0"/>
+        <w:rPr>
+          <w:rFonts w:ascii="Calibri" w:hAnsi="Calibri" w:eastAsia="Times New Roman" w:cs="Calibri"/>
+        </w:rPr>
+      </w:pPr>
+      <w:r>
+        <w:rPr>
+          <w:rFonts w:eastAsia="Times New Roman" w:cs="Calibri"/>
         </w:rPr>
         <w:t>Prep:</w:t>
       </w:r>
     </w:p>
     <w:p>
       <w:pPr>
-        <w:spacing w:after="0" w:line="240" w:lineRule="auto"/>
-        <w:rPr>
-          <w:rFonts w:ascii="Calibri" w:eastAsia="Times New Roman" w:hAnsi="Calibri" w:cs="Calibri"/>
-        </w:rPr>
-      </w:pPr>
-      <w:r>
-        <w:rPr>
-          <w:rFonts w:ascii="Calibri" w:eastAsia="Times New Roman" w:hAnsi="Calibri" w:cs="Calibri"/>
+        <w:pStyle w:val="Normal"/>
+        <w:spacing w:lineRule="auto" w:line="240" w:before="0" w:after="0"/>
+        <w:rPr>
+          <w:rFonts w:ascii="Calibri" w:hAnsi="Calibri" w:eastAsia="Times New Roman" w:cs="Calibri"/>
+        </w:rPr>
+      </w:pPr>
+      <w:r>
+        <w:rPr>
+          <w:rFonts w:eastAsia="Times New Roman" w:cs="Calibri"/>
         </w:rPr>
         <w:t>In the 3.7 module copy the .git directory over to the new 3.8 directory (this will have the reference to master so we can make all the master add/update/deletes)</w:t>
       </w:r>
     </w:p>
     <w:p>
       <w:pPr>
-        <w:spacing w:after="0" w:line="240" w:lineRule="auto"/>
-        <w:rPr>
-          <w:rFonts w:ascii="Calibri" w:eastAsia="Times New Roman" w:hAnsi="Calibri" w:cs="Calibri"/>
-        </w:rPr>
-      </w:pPr>
-      <w:r>
-        <w:rPr>
-          <w:rFonts w:ascii="Calibri" w:eastAsia="Times New Roman" w:hAnsi="Calibri" w:cs="Calibri"/>
+        <w:pStyle w:val="Normal"/>
+        <w:spacing w:lineRule="auto" w:line="240" w:before="0" w:after="0"/>
+        <w:rPr>
+          <w:rFonts w:ascii="Calibri" w:hAnsi="Calibri" w:eastAsia="Times New Roman" w:cs="Calibri"/>
+        </w:rPr>
+      </w:pPr>
+      <w:r>
+        <w:rPr>
+          <w:rFonts w:eastAsia="Times New Roman" w:cs="Calibri"/>
         </w:rPr>
         <w:t> </w:t>
       </w:r>
     </w:p>
     <w:p>
       <w:pPr>
-        <w:spacing w:after="0" w:line="240" w:lineRule="auto"/>
-        <w:rPr>
-          <w:rFonts w:ascii="Calibri" w:eastAsia="Times New Roman" w:hAnsi="Calibri" w:cs="Calibri"/>
-        </w:rPr>
-      </w:pPr>
-      <w:r>
-        <w:rPr>
-          <w:rFonts w:ascii="Calibri" w:eastAsia="Times New Roman" w:hAnsi="Calibri" w:cs="Calibri"/>
+        <w:pStyle w:val="Normal"/>
+        <w:spacing w:lineRule="auto" w:line="240" w:before="0" w:after="0"/>
+        <w:rPr>
+          <w:rFonts w:ascii="Calibri" w:hAnsi="Calibri" w:eastAsia="Times New Roman" w:cs="Calibri"/>
+        </w:rPr>
+      </w:pPr>
+      <w:r>
+        <w:rPr>
+          <w:rFonts w:eastAsia="Times New Roman" w:cs="Calibri"/>
         </w:rPr>
         <w:t>In the 3.7 module:</w:t>
       </w:r>
     </w:p>
     <w:p>
       <w:pPr>
-        <w:spacing w:after="0" w:line="240" w:lineRule="auto"/>
-        <w:rPr>
-          <w:rFonts w:ascii="Calibri" w:eastAsia="Times New Roman" w:hAnsi="Calibri" w:cs="Calibri"/>
-        </w:rPr>
-      </w:pPr>
-      <w:r>
-        <w:rPr>
-          <w:rFonts w:ascii="Calibri" w:eastAsia="Times New Roman" w:hAnsi="Calibri" w:cs="Calibri"/>
+        <w:pStyle w:val="Normal"/>
+        <w:spacing w:lineRule="auto" w:line="240" w:before="0" w:after="0"/>
+        <w:rPr>
+          <w:rFonts w:ascii="Calibri" w:hAnsi="Calibri" w:eastAsia="Times New Roman" w:cs="Calibri"/>
+        </w:rPr>
+      </w:pPr>
+      <w:r>
+        <w:rPr>
+          <w:rFonts w:eastAsia="Times New Roman" w:cs="Calibri"/>
         </w:rPr>
         <w:t>git tag v3.7</w:t>
       </w:r>
     </w:p>
     <w:p>
       <w:pPr>
-        <w:spacing w:after="0" w:line="240" w:lineRule="auto"/>
-        <w:rPr>
-          <w:rFonts w:ascii="Calibri" w:eastAsia="Times New Roman" w:hAnsi="Calibri" w:cs="Calibri"/>
-        </w:rPr>
-      </w:pPr>
-      <w:r>
-        <w:rPr>
-          <w:rFonts w:ascii="Calibri" w:eastAsia="Times New Roman" w:hAnsi="Calibri" w:cs="Calibri"/>
+        <w:pStyle w:val="Normal"/>
+        <w:spacing w:lineRule="auto" w:line="240" w:before="0" w:after="0"/>
+        <w:rPr>
+          <w:rFonts w:ascii="Calibri" w:hAnsi="Calibri" w:eastAsia="Times New Roman" w:cs="Calibri"/>
+        </w:rPr>
+      </w:pPr>
+      <w:r>
+        <w:rPr>
+          <w:rFonts w:eastAsia="Times New Roman" w:cs="Calibri"/>
         </w:rPr>
         <w:t>git checkout -b maint-3.7</w:t>
       </w:r>
     </w:p>
     <w:p>
       <w:pPr>
-        <w:spacing w:after="0" w:line="240" w:lineRule="auto"/>
-        <w:rPr>
-          <w:rFonts w:ascii="Calibri" w:eastAsia="Times New Roman" w:hAnsi="Calibri" w:cs="Calibri"/>
-        </w:rPr>
-      </w:pPr>
-      <w:r>
-        <w:rPr>
-          <w:rFonts w:ascii="Calibri" w:eastAsia="Times New Roman" w:hAnsi="Calibri" w:cs="Calibri"/>
+        <w:pStyle w:val="Normal"/>
+        <w:spacing w:lineRule="auto" w:line="240" w:before="0" w:after="0"/>
+        <w:rPr>
+          <w:rFonts w:ascii="Calibri" w:hAnsi="Calibri" w:eastAsia="Times New Roman" w:cs="Calibri"/>
+        </w:rPr>
+      </w:pPr>
+      <w:r>
+        <w:rPr>
+          <w:rFonts w:eastAsia="Times New Roman" w:cs="Calibri"/>
         </w:rPr>
         <w:t>git push --set-upstream origin maint-3.7</w:t>
       </w:r>
     </w:p>
     <w:p>
       <w:pPr>
-        <w:spacing w:after="0" w:line="240" w:lineRule="auto"/>
-        <w:ind w:left="540"/>
-        <w:rPr>
-          <w:rFonts w:ascii="Calibri" w:eastAsia="Times New Roman" w:hAnsi="Calibri" w:cs="Calibri"/>
-        </w:rPr>
-      </w:pPr>
-      <w:r>
-        <w:rPr>
-          <w:rFonts w:ascii="Calibri" w:eastAsia="Times New Roman" w:hAnsi="Calibri" w:cs="Calibri"/>
+        <w:pStyle w:val="Normal"/>
+        <w:spacing w:lineRule="auto" w:line="240" w:before="0" w:after="0"/>
+        <w:ind w:left="540" w:hanging="0"/>
+        <w:rPr>
+          <w:rFonts w:ascii="Calibri" w:hAnsi="Calibri" w:eastAsia="Times New Roman" w:cs="Calibri"/>
+        </w:rPr>
+      </w:pPr>
+      <w:r>
+        <w:rPr>
+          <w:rFonts w:eastAsia="Times New Roman" w:cs="Calibri"/>
         </w:rPr>
         <w:t> </w:t>
       </w:r>
     </w:p>
     <w:p>
       <w:pPr>
-        <w:spacing w:after="0" w:line="240" w:lineRule="auto"/>
-        <w:rPr>
-          <w:rFonts w:ascii="Calibri" w:eastAsia="Times New Roman" w:hAnsi="Calibri" w:cs="Calibri"/>
-        </w:rPr>
-      </w:pPr>
-      <w:r>
-        <w:rPr>
-          <w:rFonts w:ascii="Calibri" w:eastAsia="Times New Roman" w:hAnsi="Calibri" w:cs="Calibri"/>
+        <w:pStyle w:val="Normal"/>
+        <w:spacing w:lineRule="auto" w:line="240" w:before="0" w:after="0"/>
+        <w:rPr>
+          <w:rFonts w:ascii="Calibri" w:hAnsi="Calibri" w:eastAsia="Times New Roman" w:cs="Calibri"/>
+        </w:rPr>
+      </w:pPr>
+      <w:r>
+        <w:rPr>
+          <w:rFonts w:eastAsia="Times New Roman" w:cs="Calibri"/>
         </w:rPr>
         <w:t>In the new 3.8 module:</w:t>
       </w:r>
     </w:p>
     <w:p>
       <w:pPr>
-        <w:spacing w:after="0" w:line="240" w:lineRule="auto"/>
-        <w:rPr>
-          <w:rFonts w:ascii="Calibri" w:eastAsia="Times New Roman" w:hAnsi="Calibri" w:cs="Calibri"/>
-        </w:rPr>
-      </w:pPr>
-      <w:r>
-        <w:rPr>
-          <w:rFonts w:ascii="Calibri" w:eastAsia="Times New Roman" w:hAnsi="Calibri" w:cs="Calibri"/>
+        <w:pStyle w:val="Normal"/>
+        <w:spacing w:lineRule="auto" w:line="240" w:before="0" w:after="0"/>
+        <w:rPr>
+          <w:rFonts w:ascii="Calibri" w:hAnsi="Calibri" w:eastAsia="Times New Roman" w:cs="Calibri"/>
+        </w:rPr>
+      </w:pPr>
+      <w:r>
+        <w:rPr>
+          <w:rFonts w:eastAsia="Times New Roman" w:cs="Calibri"/>
         </w:rPr>
         <w:t>Do a git status and resolve any not-added files (like the yml's, etc.)</w:t>
       </w:r>
     </w:p>
     <w:p>
       <w:pPr>
-        <w:spacing w:after="0" w:line="240" w:lineRule="auto"/>
-        <w:rPr>
-          <w:rFonts w:ascii="Calibri" w:eastAsia="Times New Roman" w:hAnsi="Calibri" w:cs="Calibri"/>
-        </w:rPr>
-      </w:pPr>
-      <w:r>
-        <w:rPr>
-          <w:rFonts w:ascii="Calibri" w:eastAsia="Times New Roman" w:hAnsi="Calibri" w:cs="Calibri"/>
+        <w:pStyle w:val="Normal"/>
+        <w:spacing w:lineRule="auto" w:line="240" w:before="0" w:after="0"/>
+        <w:rPr>
+          <w:rFonts w:ascii="Calibri" w:hAnsi="Calibri" w:eastAsia="Times New Roman" w:cs="Calibri"/>
+        </w:rPr>
+      </w:pPr>
+      <w:r>
+        <w:rPr>
+          <w:rFonts w:eastAsia="Times New Roman" w:cs="Calibri"/>
         </w:rPr>
         <w:t>When ready do a git commit and git push.</w:t>
       </w:r>
     </w:p>
     <w:p>
-      <w:bookmarkStart w:id="0" w:name="_GoBack"/>
-      <w:bookmarkEnd w:id="0"/>
+      <w:pPr>
+        <w:pStyle w:val="Normal"/>
+        <w:widowControl/>
+        <w:bidi w:val="0"/>
+        <w:spacing w:lineRule="auto" w:line="259" w:before="0" w:after="160"/>
+        <w:jc w:val="left"/>
+        <w:rPr/>
+      </w:pPr>
+      <w:r>
+        <w:rPr/>
+      </w:r>
     </w:p>
     <w:sectPr>
+      <w:type w:val="nextPage"/>
       <w:pgSz w:w="12240" w:h="15840"/>
-      <w:pgMar w:top="1440" w:right="1440" w:bottom="1440" w:left="1440" w:header="720" w:footer="720" w:gutter="0"/>
-      <w:cols w:space="720"/>
-      <w:docGrid w:linePitch="360"/>
+      <w:pgMar w:left="1440" w:right="1440" w:header="0" w:top="1440" w:footer="0" w:bottom="1440" w:gutter="0"/>
+      <w:pgNumType w:fmt="decimal"/>
+      <w:formProt w:val="false"/>
+      <w:textDirection w:val="lrTb"/>
+      <w:docGrid w:type="default" w:linePitch="360" w:charSpace="4096"/>
     </w:sectPr>
   </w:body>
 </w:document>
 </file>
 
 <file path=word/numbering.xml><?xml version="1.0" encoding="utf-8"?>
-<w:numbering xmlns:wpc="http://schemas.microsoft.com/office/word/2010/wordprocessingCanvas" xmlns:cx="http://schemas.microsoft.com/office/drawing/2014/chartex" xmlns:cx1="http://schemas.microsoft.com/office/drawing/2015/9/8/chartex" xmlns:cx2="http://schemas.microsoft.com/office/drawing/2015/10/21/chartex" xmlns:cx3="http://schemas.microsoft.com/office/drawing/2016/5/9/chartex" xmlns:cx4="http://schemas.microsoft.com/office/drawing/2016/5/10/chartex" xmlns:cx5="http://schemas.microsoft.com/office/drawing/2016/5/11/chartex" xmlns:cx6="http://schemas.microsoft.com/office/drawing/2016/5/12/chartex" xmlns:cx7="http://schemas.microsoft.com/office/drawing/2016/5/13/chartex" xmlns:cx8="http://schemas.microsoft.com/office/drawing/2016/5/14/chartex" xmlns:mc="http://schemas.openxmlformats.org/markup-compatibility/2006" xmlns:aink="http://schemas.microsoft.com/office/drawing/2016/ink" xmlns:am3d="http://schemas.microsoft.com/office/drawing/2017/model3d" xmlns:o="urn:schemas-microsoft-com:office:office" xmlns:r="http://schemas.openxmlformats.org/officeDocument/2006/relationships" xmlns:m="http://schemas.openxmlformats.org/officeDocument/2006/math" xmlns:v="urn:schemas-microsoft-com:vml" xmlns:wp14="http://schemas.microsoft.com/office/word/2010/wordprocessingDrawing" xmlns:wp="http://schemas.openxmlformats.org/drawingml/2006/wordprocessingDrawing" xmlns:w10="urn:schemas-microsoft-com:office:word" xmlns:w="http://schemas.openxmlformats.org/wordprocessingml/2006/main" xmlns:w14="http://schemas.microsoft.com/office/word/2010/wordml" xmlns:w15="http://schemas.microsoft.com/office/word/2012/wordml" xmlns:w16cid="http://schemas.microsoft.com/office/word/2016/wordml/cid" xmlns:w16se="http://schemas.microsoft.com/office/word/2015/wordml/symex" xmlns:wpg="http://schemas.microsoft.com/office/word/2010/wordprocessingGroup" xmlns:wpi="http://schemas.microsoft.com/office/word/2010/wordprocessingInk" xmlns:wne="http://schemas.microsoft.com/office/word/2006/wordml" xmlns:wps="http://schemas.microsoft.com/office/word/2010/wordprocessingShape" mc:Ignorable="w14 w15 w16se w16cid wp14">
-  <w:abstractNum w:abstractNumId="0" w15:restartNumberingAfterBreak="0">
-    <w:nsid w:val="6D41389A"/>
-    <w:multiLevelType w:val="multilevel"/>
-    <w:tmpl w:val="334093AA"/>
+<w:numbering xmlns:w="http://schemas.openxmlformats.org/wordprocessingml/2006/main" xmlns:o="urn:schemas-microsoft-com:office:office" xmlns:r="http://schemas.openxmlformats.org/officeDocument/2006/relationships" xmlns:v="urn:schemas-microsoft-com:vml">
+  <w:abstractNum w:abstractNumId="1">
     <w:lvl w:ilvl="0">
       <w:start w:val="1"/>
       <w:numFmt w:val="decimal"/>
@@ -937,7 +1044,7 @@
         <w:ind w:left="1440" w:hanging="360"/>
       </w:pPr>
     </w:lvl>
-    <w:lvl w:ilvl="2" w:tentative="1">
+    <w:lvl w:ilvl="2">
       <w:start w:val="1"/>
       <w:numFmt w:val="decimal"/>
       <w:lvlText w:val="%3."/>
@@ -949,7 +1056,7 @@
         <w:ind w:left="2160" w:hanging="360"/>
       </w:pPr>
     </w:lvl>
-    <w:lvl w:ilvl="3" w:tentative="1">
+    <w:lvl w:ilvl="3">
       <w:start w:val="1"/>
       <w:numFmt w:val="decimal"/>
       <w:lvlText w:val="%4."/>
@@ -961,7 +1068,7 @@
         <w:ind w:left="2880" w:hanging="360"/>
       </w:pPr>
     </w:lvl>
-    <w:lvl w:ilvl="4" w:tentative="1">
+    <w:lvl w:ilvl="4">
       <w:start w:val="1"/>
       <w:numFmt w:val="decimal"/>
       <w:lvlText w:val="%5."/>
@@ -973,7 +1080,7 @@
         <w:ind w:left="3600" w:hanging="360"/>
       </w:pPr>
     </w:lvl>
-    <w:lvl w:ilvl="5" w:tentative="1">
+    <w:lvl w:ilvl="5">
       <w:start w:val="1"/>
       <w:numFmt w:val="decimal"/>
       <w:lvlText w:val="%6."/>
@@ -985,7 +1092,7 @@
         <w:ind w:left="4320" w:hanging="360"/>
       </w:pPr>
     </w:lvl>
-    <w:lvl w:ilvl="6" w:tentative="1">
+    <w:lvl w:ilvl="6">
       <w:start w:val="1"/>
       <w:numFmt w:val="decimal"/>
       <w:lvlText w:val="%7."/>
@@ -997,7 +1104,7 @@
         <w:ind w:left="5040" w:hanging="360"/>
       </w:pPr>
     </w:lvl>
-    <w:lvl w:ilvl="7" w:tentative="1">
+    <w:lvl w:ilvl="7">
       <w:start w:val="1"/>
       <w:numFmt w:val="decimal"/>
       <w:lvlText w:val="%8."/>
@@ -1009,7 +1116,7 @@
         <w:ind w:left="5760" w:hanging="360"/>
       </w:pPr>
     </w:lvl>
-    <w:lvl w:ilvl="8" w:tentative="1">
+    <w:lvl w:ilvl="8">
       <w:start w:val="1"/>
       <w:numFmt w:val="decimal"/>
       <w:lvlText w:val="%9."/>
@@ -1019,81 +1126,701 @@
           <w:tab w:val="num" w:pos="6480"/>
         </w:tabs>
         <w:ind w:left="6480" w:hanging="360"/>
+      </w:pPr>
+    </w:lvl>
+  </w:abstractNum>
+  <w:abstractNum w:abstractNumId="2">
+    <w:lvl w:ilvl="0">
+      <w:start w:val="1"/>
+      <w:numFmt w:val="decimal"/>
+      <w:lvlText w:val="%1."/>
+      <w:lvlJc w:val="left"/>
+      <w:pPr>
+        <w:tabs>
+          <w:tab w:val="num" w:pos="720"/>
+        </w:tabs>
+        <w:ind w:left="720" w:hanging="360"/>
+      </w:pPr>
+    </w:lvl>
+    <w:lvl w:ilvl="1">
+      <w:start w:val="1"/>
+      <w:numFmt w:val="lowerLetter"/>
+      <w:lvlText w:val="%2."/>
+      <w:lvlJc w:val="left"/>
+      <w:pPr>
+        <w:tabs>
+          <w:tab w:val="num" w:pos="1440"/>
+        </w:tabs>
+        <w:ind w:left="1440" w:hanging="360"/>
+      </w:pPr>
+    </w:lvl>
+    <w:lvl w:ilvl="2">
+      <w:start w:val="1"/>
+      <w:numFmt w:val="decimal"/>
+      <w:lvlText w:val="%3."/>
+      <w:lvlJc w:val="left"/>
+      <w:pPr>
+        <w:tabs>
+          <w:tab w:val="num" w:pos="2160"/>
+        </w:tabs>
+        <w:ind w:left="2160" w:hanging="360"/>
+      </w:pPr>
+    </w:lvl>
+    <w:lvl w:ilvl="3">
+      <w:start w:val="1"/>
+      <w:numFmt w:val="decimal"/>
+      <w:lvlText w:val="%4."/>
+      <w:lvlJc w:val="left"/>
+      <w:pPr>
+        <w:tabs>
+          <w:tab w:val="num" w:pos="2880"/>
+        </w:tabs>
+        <w:ind w:left="2880" w:hanging="360"/>
+      </w:pPr>
+    </w:lvl>
+    <w:lvl w:ilvl="4">
+      <w:start w:val="1"/>
+      <w:numFmt w:val="decimal"/>
+      <w:lvlText w:val="%5."/>
+      <w:lvlJc w:val="left"/>
+      <w:pPr>
+        <w:tabs>
+          <w:tab w:val="num" w:pos="3600"/>
+        </w:tabs>
+        <w:ind w:left="3600" w:hanging="360"/>
+      </w:pPr>
+    </w:lvl>
+    <w:lvl w:ilvl="5">
+      <w:start w:val="1"/>
+      <w:numFmt w:val="decimal"/>
+      <w:lvlText w:val="%6."/>
+      <w:lvlJc w:val="left"/>
+      <w:pPr>
+        <w:tabs>
+          <w:tab w:val="num" w:pos="4320"/>
+        </w:tabs>
+        <w:ind w:left="4320" w:hanging="360"/>
+      </w:pPr>
+    </w:lvl>
+    <w:lvl w:ilvl="6">
+      <w:start w:val="1"/>
+      <w:numFmt w:val="decimal"/>
+      <w:lvlText w:val="%7."/>
+      <w:lvlJc w:val="left"/>
+      <w:pPr>
+        <w:tabs>
+          <w:tab w:val="num" w:pos="5040"/>
+        </w:tabs>
+        <w:ind w:left="5040" w:hanging="360"/>
+      </w:pPr>
+    </w:lvl>
+    <w:lvl w:ilvl="7">
+      <w:start w:val="1"/>
+      <w:numFmt w:val="decimal"/>
+      <w:lvlText w:val="%8."/>
+      <w:lvlJc w:val="left"/>
+      <w:pPr>
+        <w:tabs>
+          <w:tab w:val="num" w:pos="5760"/>
+        </w:tabs>
+        <w:ind w:left="5760" w:hanging="360"/>
+      </w:pPr>
+    </w:lvl>
+    <w:lvl w:ilvl="8">
+      <w:start w:val="1"/>
+      <w:numFmt w:val="decimal"/>
+      <w:lvlText w:val="%9."/>
+      <w:lvlJc w:val="left"/>
+      <w:pPr>
+        <w:tabs>
+          <w:tab w:val="num" w:pos="6480"/>
+        </w:tabs>
+        <w:ind w:left="6480" w:hanging="360"/>
+      </w:pPr>
+    </w:lvl>
+  </w:abstractNum>
+  <w:abstractNum w:abstractNumId="3">
+    <w:lvl w:ilvl="0">
+      <w:start w:val="1"/>
+      <w:numFmt w:val="decimal"/>
+      <w:lvlText w:val="%1."/>
+      <w:lvlJc w:val="left"/>
+      <w:pPr>
+        <w:tabs>
+          <w:tab w:val="num" w:pos="720"/>
+        </w:tabs>
+        <w:ind w:left="720" w:hanging="360"/>
+      </w:pPr>
+    </w:lvl>
+    <w:lvl w:ilvl="1">
+      <w:start w:val="1"/>
+      <w:numFmt w:val="lowerLetter"/>
+      <w:lvlText w:val="%2."/>
+      <w:lvlJc w:val="left"/>
+      <w:pPr>
+        <w:tabs>
+          <w:tab w:val="num" w:pos="1440"/>
+        </w:tabs>
+        <w:ind w:left="1440" w:hanging="360"/>
+      </w:pPr>
+    </w:lvl>
+    <w:lvl w:ilvl="2">
+      <w:start w:val="1"/>
+      <w:numFmt w:val="decimal"/>
+      <w:lvlText w:val="%3."/>
+      <w:lvlJc w:val="left"/>
+      <w:pPr>
+        <w:tabs>
+          <w:tab w:val="num" w:pos="2160"/>
+        </w:tabs>
+        <w:ind w:left="2160" w:hanging="360"/>
+      </w:pPr>
+    </w:lvl>
+    <w:lvl w:ilvl="3">
+      <w:start w:val="1"/>
+      <w:numFmt w:val="decimal"/>
+      <w:lvlText w:val="%4."/>
+      <w:lvlJc w:val="left"/>
+      <w:pPr>
+        <w:tabs>
+          <w:tab w:val="num" w:pos="2880"/>
+        </w:tabs>
+        <w:ind w:left="2880" w:hanging="360"/>
+      </w:pPr>
+    </w:lvl>
+    <w:lvl w:ilvl="4">
+      <w:start w:val="1"/>
+      <w:numFmt w:val="decimal"/>
+      <w:lvlText w:val="%5."/>
+      <w:lvlJc w:val="left"/>
+      <w:pPr>
+        <w:tabs>
+          <w:tab w:val="num" w:pos="3600"/>
+        </w:tabs>
+        <w:ind w:left="3600" w:hanging="360"/>
+      </w:pPr>
+    </w:lvl>
+    <w:lvl w:ilvl="5">
+      <w:start w:val="1"/>
+      <w:numFmt w:val="decimal"/>
+      <w:lvlText w:val="%6."/>
+      <w:lvlJc w:val="left"/>
+      <w:pPr>
+        <w:tabs>
+          <w:tab w:val="num" w:pos="4320"/>
+        </w:tabs>
+        <w:ind w:left="4320" w:hanging="360"/>
+      </w:pPr>
+    </w:lvl>
+    <w:lvl w:ilvl="6">
+      <w:start w:val="1"/>
+      <w:numFmt w:val="decimal"/>
+      <w:lvlText w:val="%7."/>
+      <w:lvlJc w:val="left"/>
+      <w:pPr>
+        <w:tabs>
+          <w:tab w:val="num" w:pos="5040"/>
+        </w:tabs>
+        <w:ind w:left="5040" w:hanging="360"/>
+      </w:pPr>
+    </w:lvl>
+    <w:lvl w:ilvl="7">
+      <w:start w:val="1"/>
+      <w:numFmt w:val="decimal"/>
+      <w:lvlText w:val="%8."/>
+      <w:lvlJc w:val="left"/>
+      <w:pPr>
+        <w:tabs>
+          <w:tab w:val="num" w:pos="5760"/>
+        </w:tabs>
+        <w:ind w:left="5760" w:hanging="360"/>
+      </w:pPr>
+    </w:lvl>
+    <w:lvl w:ilvl="8">
+      <w:start w:val="1"/>
+      <w:numFmt w:val="decimal"/>
+      <w:lvlText w:val="%9."/>
+      <w:lvlJc w:val="left"/>
+      <w:pPr>
+        <w:tabs>
+          <w:tab w:val="num" w:pos="6480"/>
+        </w:tabs>
+        <w:ind w:left="6480" w:hanging="360"/>
+      </w:pPr>
+    </w:lvl>
+  </w:abstractNum>
+  <w:abstractNum w:abstractNumId="4">
+    <w:lvl w:ilvl="0">
+      <w:start w:val="1"/>
+      <w:numFmt w:val="decimal"/>
+      <w:lvlText w:val="%1."/>
+      <w:lvlJc w:val="left"/>
+      <w:pPr>
+        <w:tabs>
+          <w:tab w:val="num" w:pos="720"/>
+        </w:tabs>
+        <w:ind w:left="720" w:hanging="360"/>
+      </w:pPr>
+    </w:lvl>
+    <w:lvl w:ilvl="1">
+      <w:start w:val="1"/>
+      <w:numFmt w:val="lowerLetter"/>
+      <w:lvlText w:val="%2."/>
+      <w:lvlJc w:val="left"/>
+      <w:pPr>
+        <w:tabs>
+          <w:tab w:val="num" w:pos="1440"/>
+        </w:tabs>
+        <w:ind w:left="1440" w:hanging="360"/>
+      </w:pPr>
+    </w:lvl>
+    <w:lvl w:ilvl="2">
+      <w:start w:val="1"/>
+      <w:numFmt w:val="decimal"/>
+      <w:lvlText w:val="%3."/>
+      <w:lvlJc w:val="left"/>
+      <w:pPr>
+        <w:tabs>
+          <w:tab w:val="num" w:pos="2160"/>
+        </w:tabs>
+        <w:ind w:left="2160" w:hanging="360"/>
+      </w:pPr>
+    </w:lvl>
+    <w:lvl w:ilvl="3">
+      <w:start w:val="1"/>
+      <w:numFmt w:val="decimal"/>
+      <w:lvlText w:val="%4."/>
+      <w:lvlJc w:val="left"/>
+      <w:pPr>
+        <w:tabs>
+          <w:tab w:val="num" w:pos="2880"/>
+        </w:tabs>
+        <w:ind w:left="2880" w:hanging="360"/>
+      </w:pPr>
+    </w:lvl>
+    <w:lvl w:ilvl="4">
+      <w:start w:val="1"/>
+      <w:numFmt w:val="decimal"/>
+      <w:lvlText w:val="%5."/>
+      <w:lvlJc w:val="left"/>
+      <w:pPr>
+        <w:tabs>
+          <w:tab w:val="num" w:pos="3600"/>
+        </w:tabs>
+        <w:ind w:left="3600" w:hanging="360"/>
+      </w:pPr>
+    </w:lvl>
+    <w:lvl w:ilvl="5">
+      <w:start w:val="1"/>
+      <w:numFmt w:val="decimal"/>
+      <w:lvlText w:val="%6."/>
+      <w:lvlJc w:val="left"/>
+      <w:pPr>
+        <w:tabs>
+          <w:tab w:val="num" w:pos="4320"/>
+        </w:tabs>
+        <w:ind w:left="4320" w:hanging="360"/>
+      </w:pPr>
+    </w:lvl>
+    <w:lvl w:ilvl="6">
+      <w:start w:val="1"/>
+      <w:numFmt w:val="decimal"/>
+      <w:lvlText w:val="%7."/>
+      <w:lvlJc w:val="left"/>
+      <w:pPr>
+        <w:tabs>
+          <w:tab w:val="num" w:pos="5040"/>
+        </w:tabs>
+        <w:ind w:left="5040" w:hanging="360"/>
+      </w:pPr>
+    </w:lvl>
+    <w:lvl w:ilvl="7">
+      <w:start w:val="1"/>
+      <w:numFmt w:val="decimal"/>
+      <w:lvlText w:val="%8."/>
+      <w:lvlJc w:val="left"/>
+      <w:pPr>
+        <w:tabs>
+          <w:tab w:val="num" w:pos="5760"/>
+        </w:tabs>
+        <w:ind w:left="5760" w:hanging="360"/>
+      </w:pPr>
+    </w:lvl>
+    <w:lvl w:ilvl="8">
+      <w:start w:val="1"/>
+      <w:numFmt w:val="decimal"/>
+      <w:lvlText w:val="%9."/>
+      <w:lvlJc w:val="left"/>
+      <w:pPr>
+        <w:tabs>
+          <w:tab w:val="num" w:pos="6480"/>
+        </w:tabs>
+        <w:ind w:left="6480" w:hanging="360"/>
+      </w:pPr>
+    </w:lvl>
+  </w:abstractNum>
+  <w:abstractNum w:abstractNumId="5">
+    <w:lvl w:ilvl="0">
+      <w:start w:val="1"/>
+      <w:numFmt w:val="decimal"/>
+      <w:lvlText w:val="%1."/>
+      <w:lvlJc w:val="left"/>
+      <w:pPr>
+        <w:tabs>
+          <w:tab w:val="num" w:pos="720"/>
+        </w:tabs>
+        <w:ind w:left="720" w:hanging="360"/>
+      </w:pPr>
+    </w:lvl>
+    <w:lvl w:ilvl="1">
+      <w:start w:val="1"/>
+      <w:numFmt w:val="lowerLetter"/>
+      <w:lvlText w:val="%2."/>
+      <w:lvlJc w:val="left"/>
+      <w:pPr>
+        <w:tabs>
+          <w:tab w:val="num" w:pos="1440"/>
+        </w:tabs>
+        <w:ind w:left="1440" w:hanging="360"/>
+      </w:pPr>
+    </w:lvl>
+    <w:lvl w:ilvl="2">
+      <w:start w:val="1"/>
+      <w:numFmt w:val="decimal"/>
+      <w:lvlText w:val="%3."/>
+      <w:lvlJc w:val="left"/>
+      <w:pPr>
+        <w:tabs>
+          <w:tab w:val="num" w:pos="2160"/>
+        </w:tabs>
+        <w:ind w:left="2160" w:hanging="360"/>
+      </w:pPr>
+    </w:lvl>
+    <w:lvl w:ilvl="3">
+      <w:start w:val="1"/>
+      <w:numFmt w:val="decimal"/>
+      <w:lvlText w:val="%4."/>
+      <w:lvlJc w:val="left"/>
+      <w:pPr>
+        <w:tabs>
+          <w:tab w:val="num" w:pos="2880"/>
+        </w:tabs>
+        <w:ind w:left="2880" w:hanging="360"/>
+      </w:pPr>
+    </w:lvl>
+    <w:lvl w:ilvl="4">
+      <w:start w:val="1"/>
+      <w:numFmt w:val="decimal"/>
+      <w:lvlText w:val="%5."/>
+      <w:lvlJc w:val="left"/>
+      <w:pPr>
+        <w:tabs>
+          <w:tab w:val="num" w:pos="3600"/>
+        </w:tabs>
+        <w:ind w:left="3600" w:hanging="360"/>
+      </w:pPr>
+    </w:lvl>
+    <w:lvl w:ilvl="5">
+      <w:start w:val="1"/>
+      <w:numFmt w:val="decimal"/>
+      <w:lvlText w:val="%6."/>
+      <w:lvlJc w:val="left"/>
+      <w:pPr>
+        <w:tabs>
+          <w:tab w:val="num" w:pos="4320"/>
+        </w:tabs>
+        <w:ind w:left="4320" w:hanging="360"/>
+      </w:pPr>
+    </w:lvl>
+    <w:lvl w:ilvl="6">
+      <w:start w:val="1"/>
+      <w:numFmt w:val="decimal"/>
+      <w:lvlText w:val="%7."/>
+      <w:lvlJc w:val="left"/>
+      <w:pPr>
+        <w:tabs>
+          <w:tab w:val="num" w:pos="5040"/>
+        </w:tabs>
+        <w:ind w:left="5040" w:hanging="360"/>
+      </w:pPr>
+    </w:lvl>
+    <w:lvl w:ilvl="7">
+      <w:start w:val="1"/>
+      <w:numFmt w:val="decimal"/>
+      <w:lvlText w:val="%8."/>
+      <w:lvlJc w:val="left"/>
+      <w:pPr>
+        <w:tabs>
+          <w:tab w:val="num" w:pos="5760"/>
+        </w:tabs>
+        <w:ind w:left="5760" w:hanging="360"/>
+      </w:pPr>
+    </w:lvl>
+    <w:lvl w:ilvl="8">
+      <w:start w:val="1"/>
+      <w:numFmt w:val="decimal"/>
+      <w:lvlText w:val="%9."/>
+      <w:lvlJc w:val="left"/>
+      <w:pPr>
+        <w:tabs>
+          <w:tab w:val="num" w:pos="6480"/>
+        </w:tabs>
+        <w:ind w:left="6480" w:hanging="360"/>
+      </w:pPr>
+    </w:lvl>
+  </w:abstractNum>
+  <w:abstractNum w:abstractNumId="6">
+    <w:lvl w:ilvl="0">
+      <w:start w:val="1"/>
+      <w:numFmt w:val="decimal"/>
+      <w:lvlText w:val="%1."/>
+      <w:lvlJc w:val="left"/>
+      <w:pPr>
+        <w:tabs>
+          <w:tab w:val="num" w:pos="720"/>
+        </w:tabs>
+        <w:ind w:left="720" w:hanging="360"/>
+      </w:pPr>
+    </w:lvl>
+    <w:lvl w:ilvl="1">
+      <w:start w:val="1"/>
+      <w:numFmt w:val="lowerLetter"/>
+      <w:lvlText w:val="%2."/>
+      <w:lvlJc w:val="left"/>
+      <w:pPr>
+        <w:tabs>
+          <w:tab w:val="num" w:pos="1440"/>
+        </w:tabs>
+        <w:ind w:left="1440" w:hanging="360"/>
+      </w:pPr>
+    </w:lvl>
+    <w:lvl w:ilvl="2">
+      <w:start w:val="1"/>
+      <w:numFmt w:val="decimal"/>
+      <w:lvlText w:val="%3."/>
+      <w:lvlJc w:val="left"/>
+      <w:pPr>
+        <w:tabs>
+          <w:tab w:val="num" w:pos="2160"/>
+        </w:tabs>
+        <w:ind w:left="2160" w:hanging="360"/>
+      </w:pPr>
+    </w:lvl>
+    <w:lvl w:ilvl="3">
+      <w:start w:val="1"/>
+      <w:numFmt w:val="decimal"/>
+      <w:lvlText w:val="%4."/>
+      <w:lvlJc w:val="left"/>
+      <w:pPr>
+        <w:tabs>
+          <w:tab w:val="num" w:pos="2880"/>
+        </w:tabs>
+        <w:ind w:left="2880" w:hanging="360"/>
+      </w:pPr>
+    </w:lvl>
+    <w:lvl w:ilvl="4">
+      <w:start w:val="1"/>
+      <w:numFmt w:val="decimal"/>
+      <w:lvlText w:val="%5."/>
+      <w:lvlJc w:val="left"/>
+      <w:pPr>
+        <w:tabs>
+          <w:tab w:val="num" w:pos="3600"/>
+        </w:tabs>
+        <w:ind w:left="3600" w:hanging="360"/>
+      </w:pPr>
+    </w:lvl>
+    <w:lvl w:ilvl="5">
+      <w:start w:val="1"/>
+      <w:numFmt w:val="decimal"/>
+      <w:lvlText w:val="%6."/>
+      <w:lvlJc w:val="left"/>
+      <w:pPr>
+        <w:tabs>
+          <w:tab w:val="num" w:pos="4320"/>
+        </w:tabs>
+        <w:ind w:left="4320" w:hanging="360"/>
+      </w:pPr>
+    </w:lvl>
+    <w:lvl w:ilvl="6">
+      <w:start w:val="1"/>
+      <w:numFmt w:val="decimal"/>
+      <w:lvlText w:val="%7."/>
+      <w:lvlJc w:val="left"/>
+      <w:pPr>
+        <w:tabs>
+          <w:tab w:val="num" w:pos="5040"/>
+        </w:tabs>
+        <w:ind w:left="5040" w:hanging="360"/>
+      </w:pPr>
+    </w:lvl>
+    <w:lvl w:ilvl="7">
+      <w:start w:val="1"/>
+      <w:numFmt w:val="decimal"/>
+      <w:lvlText w:val="%8."/>
+      <w:lvlJc w:val="left"/>
+      <w:pPr>
+        <w:tabs>
+          <w:tab w:val="num" w:pos="5760"/>
+        </w:tabs>
+        <w:ind w:left="5760" w:hanging="360"/>
+      </w:pPr>
+    </w:lvl>
+    <w:lvl w:ilvl="8">
+      <w:start w:val="1"/>
+      <w:numFmt w:val="decimal"/>
+      <w:lvlText w:val="%9."/>
+      <w:lvlJc w:val="left"/>
+      <w:pPr>
+        <w:tabs>
+          <w:tab w:val="num" w:pos="6480"/>
+        </w:tabs>
+        <w:ind w:left="6480" w:hanging="360"/>
+      </w:pPr>
+    </w:lvl>
+  </w:abstractNum>
+  <w:abstractNum w:abstractNumId="7">
+    <w:lvl w:ilvl="0">
+      <w:start w:val="1"/>
+      <w:numFmt w:val="none"/>
+      <w:suff w:val="nothing"/>
+      <w:lvlText w:val=""/>
+      <w:lvlJc w:val="left"/>
+      <w:pPr>
+        <w:ind w:left="0" w:hanging="0"/>
+      </w:pPr>
+    </w:lvl>
+    <w:lvl w:ilvl="1">
+      <w:start w:val="1"/>
+      <w:numFmt w:val="none"/>
+      <w:suff w:val="nothing"/>
+      <w:lvlText w:val=""/>
+      <w:lvlJc w:val="left"/>
+      <w:pPr>
+        <w:ind w:left="0" w:hanging="0"/>
+      </w:pPr>
+    </w:lvl>
+    <w:lvl w:ilvl="2">
+      <w:start w:val="1"/>
+      <w:numFmt w:val="none"/>
+      <w:suff w:val="nothing"/>
+      <w:lvlText w:val=""/>
+      <w:lvlJc w:val="left"/>
+      <w:pPr>
+        <w:ind w:left="0" w:hanging="0"/>
+      </w:pPr>
+    </w:lvl>
+    <w:lvl w:ilvl="3">
+      <w:start w:val="1"/>
+      <w:numFmt w:val="none"/>
+      <w:suff w:val="nothing"/>
+      <w:lvlText w:val=""/>
+      <w:lvlJc w:val="left"/>
+      <w:pPr>
+        <w:ind w:left="0" w:hanging="0"/>
+      </w:pPr>
+    </w:lvl>
+    <w:lvl w:ilvl="4">
+      <w:start w:val="1"/>
+      <w:numFmt w:val="none"/>
+      <w:suff w:val="nothing"/>
+      <w:lvlText w:val=""/>
+      <w:lvlJc w:val="left"/>
+      <w:pPr>
+        <w:ind w:left="0" w:hanging="0"/>
+      </w:pPr>
+    </w:lvl>
+    <w:lvl w:ilvl="5">
+      <w:start w:val="1"/>
+      <w:numFmt w:val="none"/>
+      <w:suff w:val="nothing"/>
+      <w:lvlText w:val=""/>
+      <w:lvlJc w:val="left"/>
+      <w:pPr>
+        <w:ind w:left="0" w:hanging="0"/>
+      </w:pPr>
+    </w:lvl>
+    <w:lvl w:ilvl="6">
+      <w:start w:val="1"/>
+      <w:numFmt w:val="none"/>
+      <w:suff w:val="nothing"/>
+      <w:lvlText w:val=""/>
+      <w:lvlJc w:val="left"/>
+      <w:pPr>
+        <w:ind w:left="0" w:hanging="0"/>
+      </w:pPr>
+    </w:lvl>
+    <w:lvl w:ilvl="7">
+      <w:start w:val="1"/>
+      <w:numFmt w:val="none"/>
+      <w:suff w:val="nothing"/>
+      <w:lvlText w:val=""/>
+      <w:lvlJc w:val="left"/>
+      <w:pPr>
+        <w:ind w:left="0" w:hanging="0"/>
+      </w:pPr>
+    </w:lvl>
+    <w:lvl w:ilvl="8">
+      <w:start w:val="1"/>
+      <w:numFmt w:val="none"/>
+      <w:suff w:val="nothing"/>
+      <w:lvlText w:val=""/>
+      <w:lvlJc w:val="left"/>
+      <w:pPr>
+        <w:ind w:left="0" w:hanging="0"/>
       </w:pPr>
     </w:lvl>
   </w:abstractNum>
   <w:num w:numId="1">
-    <w:abstractNumId w:val="0"/>
-    <w:lvlOverride w:ilvl="0">
-      <w:startOverride w:val="1"/>
-    </w:lvlOverride>
+    <w:abstractNumId w:val="1"/>
   </w:num>
   <w:num w:numId="2">
-    <w:abstractNumId w:val="0"/>
-    <w:lvlOverride w:ilvl="0"/>
-    <w:lvlOverride w:ilvl="1">
-      <w:startOverride w:val="1"/>
-    </w:lvlOverride>
+    <w:abstractNumId w:val="2"/>
   </w:num>
   <w:num w:numId="3">
-    <w:abstractNumId w:val="0"/>
-    <w:lvlOverride w:ilvl="0"/>
-    <w:lvlOverride w:ilvl="1">
-      <w:startOverride w:val="1"/>
-    </w:lvlOverride>
+    <w:abstractNumId w:val="3"/>
   </w:num>
   <w:num w:numId="4">
-    <w:abstractNumId w:val="0"/>
-    <w:lvlOverride w:ilvl="0"/>
-    <w:lvlOverride w:ilvl="1">
-      <w:startOverride w:val="1"/>
-    </w:lvlOverride>
+    <w:abstractNumId w:val="4"/>
   </w:num>
   <w:num w:numId="5">
-    <w:abstractNumId w:val="0"/>
-    <w:lvlOverride w:ilvl="0"/>
-    <w:lvlOverride w:ilvl="1">
-      <w:startOverride w:val="1"/>
-    </w:lvlOverride>
+    <w:abstractNumId w:val="5"/>
   </w:num>
   <w:num w:numId="6">
-    <w:abstractNumId w:val="0"/>
-    <w:lvlOverride w:ilvl="0"/>
-    <w:lvlOverride w:ilvl="1">
-      <w:startOverride w:val="1"/>
-    </w:lvlOverride>
+    <w:abstractNumId w:val="6"/>
+  </w:num>
+  <w:num w:numId="7">
+    <w:abstractNumId w:val="7"/>
   </w:num>
 </w:numbering>
 </file>
 
 <file path=word/styles.xml><?xml version="1.0" encoding="utf-8"?>
-<w:styles xmlns:mc="http://schemas.openxmlformats.org/markup-compatibility/2006" xmlns:r="http://schemas.openxmlformats.org/officeDocument/2006/relationships" xmlns:w="http://schemas.openxmlformats.org/wordprocessingml/2006/main" xmlns:w14="http://schemas.microsoft.com/office/word/2010/wordml" xmlns:w15="http://schemas.microsoft.com/office/word/2012/wordml" xmlns:w16cid="http://schemas.microsoft.com/office/word/2016/wordml/cid" xmlns:w16se="http://schemas.microsoft.com/office/word/2015/wordml/symex" mc:Ignorable="w14 w15 w16se w16cid">
+<w:styles xmlns:w="http://schemas.openxmlformats.org/wordprocessingml/2006/main" xmlns:w14="http://schemas.microsoft.com/office/word/2010/wordml" xmlns:mc="http://schemas.openxmlformats.org/markup-compatibility/2006" mc:Ignorable="w14">
   <w:docDefaults>
     <w:rPrDefault>
       <w:rPr>
-        <w:rFonts w:asciiTheme="minorHAnsi" w:eastAsiaTheme="minorHAnsi" w:hAnsiTheme="minorHAnsi" w:cstheme="minorBidi"/>
+        <w:rFonts w:ascii="Calibri" w:hAnsi="Calibri" w:eastAsia="Calibri" w:cs="" w:asciiTheme="minorHAnsi" w:cstheme="minorBidi" w:eastAsiaTheme="minorHAnsi" w:hAnsiTheme="minorHAnsi"/>
         <w:sz w:val="22"/>
         <w:szCs w:val="22"/>
         <w:lang w:val="en-US" w:eastAsia="en-US" w:bidi="ar-SA"/>
       </w:rPr>
     </w:rPrDefault>
     <w:pPrDefault>
-      <w:pPr>
-        <w:spacing w:after="160" w:line="259" w:lineRule="auto"/>
-      </w:pPr>
+      <w:pPr/>
     </w:pPrDefault>
   </w:docDefaults>
   <w:latentStyles w:defLockedState="0" w:defUIPriority="99" w:defSemiHidden="0" w:defUnhideWhenUsed="0" w:defQFormat="0" w:count="377">
     <w:lsdException w:name="Normal" w:uiPriority="0" w:qFormat="1"/>
     <w:lsdException w:name="heading 1" w:uiPriority="9" w:qFormat="1"/>
-    <w:lsdException w:name="heading 2" w:semiHidden="1" w:uiPriority="9" w:unhideWhenUsed="1" w:qFormat="1"/>
-    <w:lsdException w:name="heading 3" w:semiHidden="1" w:uiPriority="9" w:unhideWhenUsed="1" w:qFormat="1"/>
-    <w:lsdException w:name="heading 4" w:semiHidden="1" w:uiPriority="9" w:unhideWhenUsed="1" w:qFormat="1"/>
-    <w:lsdException w:name="heading 5" w:semiHidden="1" w:uiPriority="9" w:unhideWhenUsed="1" w:qFormat="1"/>
-    <w:lsdException w:name="heading 6" w:semiHidden="1" w:uiPriority="9" w:unhideWhenUsed="1" w:qFormat="1"/>
-    <w:lsdException w:name="heading 7" w:semiHidden="1" w:uiPriority="9" w:unhideWhenUsed="1" w:qFormat="1"/>
-    <w:lsdException w:name="heading 8" w:semiHidden="1" w:uiPriority="9" w:unhideWhenUsed="1" w:qFormat="1"/>
-    <w:lsdException w:name="heading 9" w:semiHidden="1" w:uiPriority="9" w:unhideWhenUsed="1" w:qFormat="1"/>
+    <w:lsdException w:name="heading 2" w:uiPriority="9" w:semiHidden="1" w:unhideWhenUsed="1" w:qFormat="1"/>
+    <w:lsdException w:name="heading 3" w:uiPriority="9" w:semiHidden="1" w:unhideWhenUsed="1" w:qFormat="1"/>
+    <w:lsdException w:name="heading 4" w:uiPriority="9" w:semiHidden="1" w:unhideWhenUsed="1" w:qFormat="1"/>
+    <w:lsdException w:name="heading 5" w:uiPriority="9" w:semiHidden="1" w:unhideWhenUsed="1" w:qFormat="1"/>
+    <w:lsdException w:name="heading 6" w:uiPriority="9" w:semiHidden="1" w:unhideWhenUsed="1" w:qFormat="1"/>
+    <w:lsdException w:name="heading 7" w:uiPriority="9" w:semiHidden="1" w:unhideWhenUsed="1" w:qFormat="1"/>
+    <w:lsdException w:name="heading 8" w:uiPriority="9" w:semiHidden="1" w:unhideWhenUsed="1" w:qFormat="1"/>
+    <w:lsdException w:name="heading 9" w:uiPriority="9" w:semiHidden="1" w:unhideWhenUsed="1" w:qFormat="1"/>
     <w:lsdException w:name="index 1" w:semiHidden="1" w:unhideWhenUsed="1"/>
     <w:lsdException w:name="index 2" w:semiHidden="1" w:unhideWhenUsed="1"/>
     <w:lsdException w:name="index 3" w:semiHidden="1" w:unhideWhenUsed="1"/>
@@ -1103,22 +1830,22 @@
     <w:lsdException w:name="index 7" w:semiHidden="1" w:unhideWhenUsed="1"/>
     <w:lsdException w:name="index 8" w:semiHidden="1" w:unhideWhenUsed="1"/>
     <w:lsdException w:name="index 9" w:semiHidden="1" w:unhideWhenUsed="1"/>
-    <w:lsdException w:name="toc 1" w:semiHidden="1" w:uiPriority="39" w:unhideWhenUsed="1"/>
-    <w:lsdException w:name="toc 2" w:semiHidden="1" w:uiPriority="39" w:unhideWhenUsed="1"/>
-    <w:lsdException w:name="toc 3" w:semiHidden="1" w:uiPriority="39" w:unhideWhenUsed="1"/>
-    <w:lsdException w:name="toc 4" w:semiHidden="1" w:uiPriority="39" w:unhideWhenUsed="1"/>
-    <w:lsdException w:name="toc 5" w:semiHidden="1" w:uiPriority="39" w:unhideWhenUsed="1"/>
-    <w:lsdException w:name="toc 6" w:semiHidden="1" w:uiPriority="39" w:unhideWhenUsed="1"/>
-    <w:lsdException w:name="toc 7" w:semiHidden="1" w:uiPriority="39" w:unhideWhenUsed="1"/>
-    <w:lsdException w:name="toc 8" w:semiHidden="1" w:uiPriority="39" w:unhideWhenUsed="1"/>
-    <w:lsdException w:name="toc 9" w:semiHidden="1" w:uiPriority="39" w:unhideWhenUsed="1"/>
+    <w:lsdException w:name="toc 1" w:uiPriority="39" w:semiHidden="1" w:unhideWhenUsed="1"/>
+    <w:lsdException w:name="toc 2" w:uiPriority="39" w:semiHidden="1" w:unhideWhenUsed="1"/>
+    <w:lsdException w:name="toc 3" w:uiPriority="39" w:semiHidden="1" w:unhideWhenUsed="1"/>
+    <w:lsdException w:name="toc 4" w:uiPriority="39" w:semiHidden="1" w:unhideWhenUsed="1"/>
+    <w:lsdException w:name="toc 5" w:uiPriority="39" w:semiHidden="1" w:unhideWhenUsed="1"/>
+    <w:lsdException w:name="toc 6" w:uiPriority="39" w:semiHidden="1" w:unhideWhenUsed="1"/>
+    <w:lsdException w:name="toc 7" w:uiPriority="39" w:semiHidden="1" w:unhideWhenUsed="1"/>
+    <w:lsdException w:name="toc 8" w:uiPriority="39" w:semiHidden="1" w:unhideWhenUsed="1"/>
+    <w:lsdException w:name="toc 9" w:uiPriority="39" w:semiHidden="1" w:unhideWhenUsed="1"/>
     <w:lsdException w:name="Normal Indent" w:semiHidden="1" w:unhideWhenUsed="1"/>
     <w:lsdException w:name="footnote text" w:semiHidden="1" w:unhideWhenUsed="1"/>
     <w:lsdException w:name="annotation text" w:semiHidden="1" w:unhideWhenUsed="1"/>
     <w:lsdException w:name="header" w:semiHidden="1" w:unhideWhenUsed="1"/>
     <w:lsdException w:name="footer" w:semiHidden="1" w:unhideWhenUsed="1"/>
     <w:lsdException w:name="index heading" w:semiHidden="1" w:unhideWhenUsed="1"/>
-    <w:lsdException w:name="caption" w:semiHidden="1" w:uiPriority="35" w:unhideWhenUsed="1" w:qFormat="1"/>
+    <w:lsdException w:name="caption" w:uiPriority="35" w:semiHidden="1" w:unhideWhenUsed="1" w:qFormat="1"/>
     <w:lsdException w:name="table of figures" w:semiHidden="1" w:unhideWhenUsed="1"/>
     <w:lsdException w:name="envelope address" w:semiHidden="1" w:unhideWhenUsed="1"/>
     <w:lsdException w:name="envelope return" w:semiHidden="1" w:unhideWhenUsed="1"/>
@@ -1149,7 +1876,7 @@
     <w:lsdException w:name="Title" w:uiPriority="10" w:qFormat="1"/>
     <w:lsdException w:name="Closing" w:semiHidden="1" w:unhideWhenUsed="1"/>
     <w:lsdException w:name="Signature" w:semiHidden="1" w:unhideWhenUsed="1"/>
-    <w:lsdException w:name="Default Paragraph Font" w:semiHidden="1" w:uiPriority="1" w:unhideWhenUsed="1"/>
+    <w:lsdException w:name="Default Paragraph Font" w:uiPriority="1" w:semiHidden="1" w:unhideWhenUsed="1"/>
     <w:lsdException w:name="Body Text" w:semiHidden="1" w:unhideWhenUsed="1"/>
     <w:lsdException w:name="Body Text Indent" w:semiHidden="1" w:unhideWhenUsed="1"/>
     <w:lsdException w:name="List Continue" w:semiHidden="1" w:unhideWhenUsed="1"/>
@@ -1349,8 +2076,8 @@
     <w:lsdException w:name="Subtle Reference" w:uiPriority="31" w:qFormat="1"/>
     <w:lsdException w:name="Intense Reference" w:uiPriority="32" w:qFormat="1"/>
     <w:lsdException w:name="Book Title" w:uiPriority="33" w:qFormat="1"/>
-    <w:lsdException w:name="Bibliography" w:semiHidden="1" w:uiPriority="37" w:unhideWhenUsed="1"/>
-    <w:lsdException w:name="TOC Heading" w:semiHidden="1" w:uiPriority="39" w:unhideWhenUsed="1" w:qFormat="1"/>
+    <w:lsdException w:name="Bibliography" w:uiPriority="37" w:semiHidden="1" w:unhideWhenUsed="1"/>
+    <w:lsdException w:name="TOC Heading" w:uiPriority="39" w:semiHidden="1" w:unhideWhenUsed="1" w:qFormat="1"/>
     <w:lsdException w:name="Plain Table 1" w:uiPriority="41"/>
     <w:lsdException w:name="Plain Table 2" w:uiPriority="42"/>
     <w:lsdException w:name="Plain Table 3" w:uiPriority="43"/>
@@ -1462,35 +2189,170 @@
     <w:lsdException w:name="Smart Link" w:semiHidden="1" w:unhideWhenUsed="1"/>
     <w:lsdException w:name="Smart Link Error" w:semiHidden="1" w:unhideWhenUsed="1"/>
   </w:latentStyles>
-  <w:style w:type="paragraph" w:default="1" w:styleId="Normal">
+  <w:style w:type="paragraph" w:styleId="Normal" w:default="1">
     <w:name w:val="Normal"/>
     <w:qFormat/>
+    <w:pPr>
+      <w:widowControl/>
+      <w:bidi w:val="0"/>
+      <w:spacing w:lineRule="auto" w:line="259" w:before="0" w:after="160"/>
+      <w:jc w:val="left"/>
+    </w:pPr>
+    <w:rPr>
+      <w:rFonts w:ascii="Calibri" w:hAnsi="Calibri" w:eastAsia="Calibri" w:cs="" w:asciiTheme="minorHAnsi" w:cstheme="minorBidi" w:eastAsiaTheme="minorHAnsi" w:hAnsiTheme="minorHAnsi"/>
+      <w:color w:val="auto"/>
+      <w:kern w:val="0"/>
+      <w:sz w:val="22"/>
+      <w:szCs w:val="22"/>
+      <w:lang w:val="en-US" w:eastAsia="en-US" w:bidi="ar-SA"/>
+    </w:rPr>
   </w:style>
   <w:style w:type="paragraph" w:styleId="Heading1">
-    <w:name w:val="heading 1"/>
+    <w:name w:val="Heading 1"/>
     <w:basedOn w:val="Normal"/>
     <w:link w:val="Heading1Char"/>
     <w:uiPriority w:val="9"/>
     <w:qFormat/>
-    <w:rsid w:val="0087645E"/>
+    <w:rsid w:val="0087645e"/>
     <w:pPr>
-      <w:spacing w:before="100" w:beforeAutospacing="1" w:after="100" w:afterAutospacing="1" w:line="240" w:lineRule="auto"/>
+      <w:spacing w:lineRule="auto" w:line="240" w:beforeAutospacing="1" w:afterAutospacing="1"/>
       <w:outlineLvl w:val="0"/>
     </w:pPr>
     <w:rPr>
-      <w:rFonts w:ascii="Times New Roman" w:eastAsia="Times New Roman" w:hAnsi="Times New Roman" w:cs="Times New Roman"/>
+      <w:rFonts w:ascii="Times New Roman" w:hAnsi="Times New Roman" w:eastAsia="Times New Roman" w:cs="Times New Roman"/>
       <w:b/>
       <w:bCs/>
-      <w:kern w:val="36"/>
+      <w:kern w:val="2"/>
       <w:sz w:val="48"/>
       <w:szCs w:val="48"/>
     </w:rPr>
   </w:style>
-  <w:style w:type="character" w:default="1" w:styleId="DefaultParagraphFont">
+  <w:style w:type="character" w:styleId="DefaultParagraphFont" w:default="1">
     <w:name w:val="Default Paragraph Font"/>
     <w:uiPriority w:val="1"/>
     <w:semiHidden/>
     <w:unhideWhenUsed/>
+    <w:qFormat/>
+    <w:rPr/>
+  </w:style>
+  <w:style w:type="character" w:styleId="Heading1Char" w:customStyle="1">
+    <w:name w:val="Heading 1 Char"/>
+    <w:basedOn w:val="DefaultParagraphFont"/>
+    <w:link w:val="Heading1"/>
+    <w:uiPriority w:val="9"/>
+    <w:qFormat/>
+    <w:rsid w:val="0087645e"/>
+    <w:rPr>
+      <w:rFonts w:ascii="Times New Roman" w:hAnsi="Times New Roman" w:eastAsia="Times New Roman" w:cs="Times New Roman"/>
+      <w:b/>
+      <w:bCs/>
+      <w:kern w:val="2"/>
+      <w:sz w:val="48"/>
+      <w:szCs w:val="48"/>
+    </w:rPr>
+  </w:style>
+  <w:style w:type="character" w:styleId="InternetLink">
+    <w:name w:val="Internet Link"/>
+    <w:basedOn w:val="DefaultParagraphFont"/>
+    <w:uiPriority w:val="99"/>
+    <w:semiHidden/>
+    <w:unhideWhenUsed/>
+    <w:rsid w:val="0087645e"/>
+    <w:rPr>
+      <w:color w:val="0000FF"/>
+      <w:u w:val="single"/>
+    </w:rPr>
+  </w:style>
+  <w:style w:type="character" w:styleId="ListLabel1">
+    <w:name w:val="ListLabel 1"/>
+    <w:qFormat/>
+    <w:rPr>
+      <w:rFonts w:ascii="Calibri" w:hAnsi="Calibri" w:eastAsia="Times New Roman" w:cs="Calibri"/>
+      <w:color w:val="0000FF"/>
+      <w:u w:val="single"/>
+    </w:rPr>
+  </w:style>
+  <w:style w:type="paragraph" w:styleId="Heading">
+    <w:name w:val="Heading"/>
+    <w:basedOn w:val="Normal"/>
+    <w:next w:val="TextBody"/>
+    <w:qFormat/>
+    <w:pPr>
+      <w:keepNext w:val="true"/>
+      <w:spacing w:before="240" w:after="120"/>
+    </w:pPr>
+    <w:rPr>
+      <w:rFonts w:ascii="Liberation Sans" w:hAnsi="Liberation Sans" w:eastAsia="Noto Sans CJK SC" w:cs="Lohit Devanagari"/>
+      <w:sz w:val="28"/>
+      <w:szCs w:val="28"/>
+    </w:rPr>
+  </w:style>
+  <w:style w:type="paragraph" w:styleId="TextBody">
+    <w:name w:val="Body Text"/>
+    <w:basedOn w:val="Normal"/>
+    <w:pPr>
+      <w:spacing w:lineRule="auto" w:line="276" w:before="0" w:after="140"/>
+    </w:pPr>
+    <w:rPr/>
+  </w:style>
+  <w:style w:type="paragraph" w:styleId="List">
+    <w:name w:val="List"/>
+    <w:basedOn w:val="TextBody"/>
+    <w:pPr/>
+    <w:rPr>
+      <w:rFonts w:cs="Lohit Devanagari"/>
+    </w:rPr>
+  </w:style>
+  <w:style w:type="paragraph" w:styleId="Caption">
+    <w:name w:val="Caption"/>
+    <w:basedOn w:val="Normal"/>
+    <w:qFormat/>
+    <w:pPr>
+      <w:suppressLineNumbers/>
+      <w:spacing w:before="120" w:after="120"/>
+    </w:pPr>
+    <w:rPr>
+      <w:rFonts w:cs="Lohit Devanagari"/>
+      <w:i/>
+      <w:iCs/>
+      <w:sz w:val="24"/>
+      <w:szCs w:val="24"/>
+    </w:rPr>
+  </w:style>
+  <w:style w:type="paragraph" w:styleId="Index">
+    <w:name w:val="Index"/>
+    <w:basedOn w:val="Normal"/>
+    <w:qFormat/>
+    <w:pPr>
+      <w:suppressLineNumbers/>
+    </w:pPr>
+    <w:rPr>
+      <w:rFonts w:cs="Lohit Devanagari"/>
+    </w:rPr>
+  </w:style>
+  <w:style w:type="paragraph" w:styleId="NormalWeb">
+    <w:name w:val="Normal (Web)"/>
+    <w:basedOn w:val="Normal"/>
+    <w:uiPriority w:val="99"/>
+    <w:semiHidden/>
+    <w:unhideWhenUsed/>
+    <w:qFormat/>
+    <w:rsid w:val="0087645e"/>
+    <w:pPr>
+      <w:spacing w:lineRule="auto" w:line="240" w:beforeAutospacing="1" w:afterAutospacing="1"/>
+    </w:pPr>
+    <w:rPr>
+      <w:rFonts w:ascii="Times New Roman" w:hAnsi="Times New Roman" w:eastAsia="Times New Roman" w:cs="Times New Roman"/>
+      <w:sz w:val="24"/>
+      <w:szCs w:val="24"/>
+    </w:rPr>
+  </w:style>
+  <w:style w:type="numbering" w:styleId="NoList" w:default="1">
+    <w:name w:val="No List"/>
+    <w:uiPriority w:val="99"/>
+    <w:semiHidden/>
+    <w:unhideWhenUsed/>
+    <w:qFormat/>
   </w:style>
   <w:style w:type="table" w:default="1" w:styleId="TableNormal">
     <w:name w:val="Normal Table"/>
@@ -1506,55 +2368,6 @@
         <w:right w:w="108" w:type="dxa"/>
       </w:tblCellMar>
     </w:tblPr>
-  </w:style>
-  <w:style w:type="numbering" w:default="1" w:styleId="NoList">
-    <w:name w:val="No List"/>
-    <w:uiPriority w:val="99"/>
-    <w:semiHidden/>
-    <w:unhideWhenUsed/>
-  </w:style>
-  <w:style w:type="character" w:customStyle="1" w:styleId="Heading1Char">
-    <w:name w:val="Heading 1 Char"/>
-    <w:basedOn w:val="DefaultParagraphFont"/>
-    <w:link w:val="Heading1"/>
-    <w:uiPriority w:val="9"/>
-    <w:rsid w:val="0087645E"/>
-    <w:rPr>
-      <w:rFonts w:ascii="Times New Roman" w:eastAsia="Times New Roman" w:hAnsi="Times New Roman" w:cs="Times New Roman"/>
-      <w:b/>
-      <w:bCs/>
-      <w:kern w:val="36"/>
-      <w:sz w:val="48"/>
-      <w:szCs w:val="48"/>
-    </w:rPr>
-  </w:style>
-  <w:style w:type="paragraph" w:styleId="NormalWeb">
-    <w:name w:val="Normal (Web)"/>
-    <w:basedOn w:val="Normal"/>
-    <w:uiPriority w:val="99"/>
-    <w:semiHidden/>
-    <w:unhideWhenUsed/>
-    <w:rsid w:val="0087645E"/>
-    <w:pPr>
-      <w:spacing w:before="100" w:beforeAutospacing="1" w:after="100" w:afterAutospacing="1" w:line="240" w:lineRule="auto"/>
-    </w:pPr>
-    <w:rPr>
-      <w:rFonts w:ascii="Times New Roman" w:eastAsia="Times New Roman" w:hAnsi="Times New Roman" w:cs="Times New Roman"/>
-      <w:sz w:val="24"/>
-      <w:szCs w:val="24"/>
-    </w:rPr>
-  </w:style>
-  <w:style w:type="character" w:styleId="Hyperlink">
-    <w:name w:val="Hyperlink"/>
-    <w:basedOn w:val="DefaultParagraphFont"/>
-    <w:uiPriority w:val="99"/>
-    <w:semiHidden/>
-    <w:unhideWhenUsed/>
-    <w:rsid w:val="0087645E"/>
-    <w:rPr>
-      <w:color w:val="0000FF"/>
-      <w:u w:val="single"/>
-    </w:rPr>
   </w:style>
 </w:styles>
 </file>

</xml_diff>